<commit_message>
bugfix garbage recalculated after unloading libs
</commit_message>
<xml_diff>
--- a/AppTemplate/Doku/Anwenderdoku.docx
+++ b/AppTemplate/Doku/Anwenderdoku.docx
@@ -1,6 +1,6 @@
 
 <file path=word/document.xml><?xml version="1.0" encoding="utf-8"?>
-<w:document xmlns:ve="http://schemas.openxmlformats.org/markup-compatibility/2006" xmlns:o="urn:schemas-microsoft-com:office:office" xmlns:r="http://schemas.openxmlformats.org/officeDocument/2006/relationships" xmlns:m="http://schemas.openxmlformats.org/officeDocument/2006/math" xmlns:v="urn:schemas-microsoft-com:vml" xmlns:wp="http://schemas.openxmlformats.org/drawingml/2006/wordprocessingDrawing" xmlns:w10="urn:schemas-microsoft-com:office:word" xmlns:w="http://schemas.openxmlformats.org/wordprocessingml/2006/main" xmlns:wne="http://schemas.microsoft.com/office/word/2006/wordml">
+<w:document xmlns:wpc="http://schemas.microsoft.com/office/word/2010/wordprocessingCanvas" xmlns:mc="http://schemas.openxmlformats.org/markup-compatibility/2006" xmlns:o="urn:schemas-microsoft-com:office:office" xmlns:r="http://schemas.openxmlformats.org/officeDocument/2006/relationships" xmlns:m="http://schemas.openxmlformats.org/officeDocument/2006/math" xmlns:v="urn:schemas-microsoft-com:vml" xmlns:wp14="http://schemas.microsoft.com/office/word/2010/wordprocessingDrawing" xmlns:wp="http://schemas.openxmlformats.org/drawingml/2006/wordprocessingDrawing" xmlns:w10="urn:schemas-microsoft-com:office:word" xmlns:w="http://schemas.openxmlformats.org/wordprocessingml/2006/main" xmlns:w14="http://schemas.microsoft.com/office/word/2010/wordml" xmlns:wpg="http://schemas.microsoft.com/office/word/2010/wordprocessingGroup" xmlns:wpi="http://schemas.microsoft.com/office/word/2010/wordprocessingInk" xmlns:wne="http://schemas.microsoft.com/office/word/2006/wordml" xmlns:wps="http://schemas.microsoft.com/office/word/2010/wordprocessingShape" mc:Ignorable="w14 wp14">
   <w:body>
     <w:p>
       <w:pPr>
@@ -10,248 +10,28 @@
           <w:szCs w:val="28"/>
         </w:rPr>
       </w:pPr>
-      <w:proofErr w:type="spellStart"/>
       <w:r>
         <w:rPr>
           <w:b/>
           <w:sz w:val="28"/>
           <w:szCs w:val="28"/>
         </w:rPr>
-        <w:t>Anwenderdoku</w:t>
-      </w:r>
-      <w:proofErr w:type="spellEnd"/>
-      <w:r>
-        <w:rPr>
-          <w:b/>
-          <w:sz w:val="28"/>
-          <w:szCs w:val="28"/>
-        </w:rPr>
-        <w:t xml:space="preserve"> Dynamic </w:t>
-      </w:r>
-      <w:proofErr w:type="spellStart"/>
-      <w:r>
-        <w:rPr>
-          <w:b/>
-          <w:sz w:val="28"/>
-          <w:szCs w:val="28"/>
-        </w:rPr>
-        <w:t>Screenlibrary</w:t>
-      </w:r>
-      <w:proofErr w:type="spellEnd"/>
-      <w:r>
-        <w:rPr>
-          <w:b/>
-          <w:sz w:val="28"/>
-          <w:szCs w:val="28"/>
-        </w:rPr>
-        <w:t xml:space="preserve">  mit Temp</w:t>
-      </w:r>
-      <w:r>
-        <w:rPr>
-          <w:b/>
-          <w:sz w:val="28"/>
-          <w:szCs w:val="28"/>
-        </w:rPr>
-        <w:t>l</w:t>
-      </w:r>
-      <w:r>
-        <w:rPr>
-          <w:b/>
-          <w:sz w:val="28"/>
-          <w:szCs w:val="28"/>
-        </w:rPr>
-        <w:t>ate Applikation für DC/DS  14/16/24:</w:t>
-      </w:r>
-    </w:p>
-    <w:p>
-      <w:pPr>
-        <w:rPr>
-          <w:sz w:val="24"/>
-          <w:szCs w:val="24"/>
-        </w:rPr>
-      </w:pPr>
-      <w:r>
-        <w:rPr>
-          <w:sz w:val="24"/>
-          <w:szCs w:val="24"/>
-        </w:rPr>
-        <w:t xml:space="preserve">Die Applikation ermöglicht dem Anwender ohne Kenntnisse der Skriptsprache </w:t>
-      </w:r>
-      <w:proofErr w:type="spellStart"/>
-      <w:r>
-        <w:rPr>
-          <w:sz w:val="24"/>
-          <w:szCs w:val="24"/>
-        </w:rPr>
-        <w:t>Lua</w:t>
-      </w:r>
-      <w:proofErr w:type="spellEnd"/>
-      <w:r>
-        <w:rPr>
-          <w:sz w:val="24"/>
-          <w:szCs w:val="24"/>
-        </w:rPr>
-        <w:t xml:space="preserve"> eigene </w:t>
-      </w:r>
-      <w:proofErr w:type="spellStart"/>
-      <w:r>
-        <w:rPr>
-          <w:sz w:val="24"/>
-          <w:szCs w:val="24"/>
-        </w:rPr>
-        <w:t>Full</w:t>
-      </w:r>
-      <w:proofErr w:type="spellEnd"/>
-      <w:r>
-        <w:rPr>
-          <w:sz w:val="24"/>
-          <w:szCs w:val="24"/>
-        </w:rPr>
-        <w:t xml:space="preserve"> -  Screen- </w:t>
-      </w:r>
-      <w:proofErr w:type="spellStart"/>
-      <w:r>
-        <w:rPr>
-          <w:sz w:val="24"/>
-          <w:szCs w:val="24"/>
-        </w:rPr>
-        <w:t>Telemetrieseiten</w:t>
-      </w:r>
-      <w:proofErr w:type="spellEnd"/>
-      <w:r>
-        <w:rPr>
-          <w:sz w:val="24"/>
-          <w:szCs w:val="24"/>
-        </w:rPr>
-        <w:t xml:space="preserve"> zu entwerfen. Auf bis zwei </w:t>
-      </w:r>
-      <w:proofErr w:type="spellStart"/>
-      <w:r>
-        <w:rPr>
-          <w:sz w:val="24"/>
-          <w:szCs w:val="24"/>
-        </w:rPr>
-        <w:t>Telemetrieseiten</w:t>
-      </w:r>
-      <w:proofErr w:type="spellEnd"/>
-      <w:r>
-        <w:rPr>
-          <w:sz w:val="24"/>
-          <w:szCs w:val="24"/>
-        </w:rPr>
-        <w:t xml:space="preserve"> verteilt werden unterschiedliche Anzeigeelemente zur Darstellung von Sensordaten angeordnet. Eine Bindung aller von </w:t>
-      </w:r>
-      <w:proofErr w:type="spellStart"/>
-      <w:r>
-        <w:rPr>
-          <w:sz w:val="24"/>
-          <w:szCs w:val="24"/>
-        </w:rPr>
-        <w:t>Jeti</w:t>
-      </w:r>
-      <w:proofErr w:type="spellEnd"/>
-      <w:r>
-        <w:rPr>
-          <w:sz w:val="24"/>
-          <w:szCs w:val="24"/>
-        </w:rPr>
-        <w:t xml:space="preserve"> unterstützter Sensoren ist möglich. Für </w:t>
-      </w:r>
-      <w:proofErr w:type="spellStart"/>
-      <w:r>
-        <w:rPr>
-          <w:sz w:val="24"/>
-          <w:szCs w:val="24"/>
-        </w:rPr>
-        <w:t>Elektro</w:t>
-      </w:r>
-      <w:proofErr w:type="spellEnd"/>
-      <w:r>
-        <w:rPr>
-          <w:sz w:val="24"/>
-          <w:szCs w:val="24"/>
-        </w:rPr>
-        <w:t xml:space="preserve"> – Verbrenner – und Turbinenmodelle sind unterschiedliche Anzeigen zu Akkukapazität, Tankfüllstand und Turbinenstatus vorgesehen. Für alle Anzeigen können optional Limits definiert werden, die entsprechend optisch hervorgehoben und zusätzlich akustisch ausgegeben werden.  Weiterhin sind 4 freie </w:t>
-      </w:r>
-      <w:proofErr w:type="spellStart"/>
-      <w:r>
-        <w:rPr>
-          <w:sz w:val="24"/>
-          <w:szCs w:val="24"/>
-        </w:rPr>
-        <w:t>Softwaretimer</w:t>
-      </w:r>
-      <w:proofErr w:type="spellEnd"/>
-      <w:r>
-        <w:rPr>
-          <w:sz w:val="24"/>
-          <w:szCs w:val="24"/>
-        </w:rPr>
-        <w:t xml:space="preserve"> implementiert, die im </w:t>
-      </w:r>
-      <w:proofErr w:type="spellStart"/>
-      <w:r>
-        <w:rPr>
-          <w:sz w:val="24"/>
-          <w:szCs w:val="24"/>
-        </w:rPr>
-        <w:t>count</w:t>
-      </w:r>
-      <w:proofErr w:type="spellEnd"/>
-      <w:r>
-        <w:rPr>
-          <w:sz w:val="24"/>
-          <w:szCs w:val="24"/>
-        </w:rPr>
-        <w:t xml:space="preserve"> </w:t>
-      </w:r>
-      <w:proofErr w:type="spellStart"/>
-      <w:r>
-        <w:rPr>
-          <w:sz w:val="24"/>
-          <w:szCs w:val="24"/>
-        </w:rPr>
-        <w:t>up</w:t>
-      </w:r>
-      <w:proofErr w:type="spellEnd"/>
-      <w:r>
-        <w:rPr>
-          <w:sz w:val="24"/>
-          <w:szCs w:val="24"/>
-        </w:rPr>
-        <w:t xml:space="preserve"> \ </w:t>
-      </w:r>
-      <w:proofErr w:type="spellStart"/>
-      <w:r>
-        <w:rPr>
-          <w:sz w:val="24"/>
-          <w:szCs w:val="24"/>
-        </w:rPr>
-        <w:t>count</w:t>
-      </w:r>
-      <w:proofErr w:type="spellEnd"/>
-      <w:r>
-        <w:rPr>
-          <w:sz w:val="24"/>
-          <w:szCs w:val="24"/>
-        </w:rPr>
-        <w:t xml:space="preserve"> down und Anzeigemodi Stunde, Minute, Sekunde sowie Minute, Sekunde und Zehntelsekunde konfigurierbar sind. Alle </w:t>
-      </w:r>
-      <w:proofErr w:type="spellStart"/>
-      <w:r>
-        <w:rPr>
-          <w:sz w:val="24"/>
-          <w:szCs w:val="24"/>
-        </w:rPr>
-        <w:t>Timerwerte</w:t>
-      </w:r>
-      <w:proofErr w:type="spellEnd"/>
-      <w:r>
-        <w:rPr>
-          <w:sz w:val="24"/>
-          <w:szCs w:val="24"/>
-        </w:rPr>
-        <w:t xml:space="preserve"> werden bei Modellwechsel und Abschaltung des Senders modellspezifisch gespeichert.</w:t>
+        <w:t>Anwenderdoku Dynamic Screenlibrary  mit Template Applikation für DC/DS  14/16/24:</w:t>
+      </w:r>
+    </w:p>
+    <w:p>
+      <w:pPr>
+        <w:rPr>
+          <w:sz w:val="24"/>
+          <w:szCs w:val="24"/>
+        </w:rPr>
+      </w:pPr>
+      <w:r>
+        <w:rPr>
+          <w:sz w:val="24"/>
+          <w:szCs w:val="24"/>
+        </w:rPr>
+        <w:t>Die Applikation ermöglicht dem Anwender ohne Kenntnisse der Skriptsprache Lua eigene Full -  Screen- Telemetrieseiten zu entwerfen. Auf bis zwei Telemetrieseiten verteilt werden unterschiedliche Anzeigeelemente zur Darstellung von Sensordaten angeordnet. Eine Bindung aller von Jeti unterstützter Sensoren ist möglich. Für Elektro – Verbrenner – und Turbinenmodelle sind unterschiedliche Anzeigen zu Akkukapazität, Tankfüllstand und Turbinenstatus vorgesehen. Für alle Anzeigen können optional Limits definiert werden, die entsprechend optisch hervorgehoben und zusätzlich akustisch ausgegeben werden.  Weiterhin sind 4 freie Softwaretimer implementiert, die im count up \ count down und Anzeigemodi Stunde, Minute, Sekunde sowie Minute, Sekunde und Zehntelsekunde konfigurierbar sind. Alle Timerwerte werden bei Modellwechsel und Abschaltung des Senders modellspezifisch gespeichert.</w:t>
       </w:r>
     </w:p>
     <w:p>
@@ -293,347 +73,7 @@
           <w:sz w:val="24"/>
           <w:szCs w:val="24"/>
         </w:rPr>
-        <w:t xml:space="preserve">Zur Installation das vom </w:t>
-      </w:r>
-      <w:proofErr w:type="spellStart"/>
-      <w:r>
-        <w:rPr>
-          <w:rFonts w:ascii="Calibri" w:hAnsi="Calibri" w:cs="Calibri"/>
-          <w:color w:val="000000"/>
-          <w:sz w:val="24"/>
-          <w:szCs w:val="24"/>
-        </w:rPr>
-        <w:t>GitHub</w:t>
-      </w:r>
-      <w:proofErr w:type="spellEnd"/>
-      <w:r>
-        <w:rPr>
-          <w:rFonts w:ascii="Calibri" w:hAnsi="Calibri" w:cs="Calibri"/>
-          <w:color w:val="000000"/>
-          <w:sz w:val="24"/>
-          <w:szCs w:val="24"/>
-        </w:rPr>
-        <w:t xml:space="preserve"> geladene </w:t>
-      </w:r>
-      <w:proofErr w:type="spellStart"/>
-      <w:r>
-        <w:rPr>
-          <w:rFonts w:ascii="Calibri" w:hAnsi="Calibri" w:cs="Calibri"/>
-          <w:color w:val="000000"/>
-          <w:sz w:val="24"/>
-          <w:szCs w:val="24"/>
-        </w:rPr>
-        <w:t>Zipfile</w:t>
-      </w:r>
-      <w:proofErr w:type="spellEnd"/>
-      <w:r>
-        <w:rPr>
-          <w:rFonts w:ascii="Calibri" w:hAnsi="Calibri" w:cs="Calibri"/>
-          <w:color w:val="000000"/>
-          <w:sz w:val="24"/>
-          <w:szCs w:val="24"/>
-        </w:rPr>
-        <w:t xml:space="preserve">  in ein temporäres Verzeichnis auf dem PC </w:t>
-      </w:r>
-      <w:proofErr w:type="spellStart"/>
-      <w:r>
-        <w:rPr>
-          <w:rFonts w:ascii="Calibri" w:hAnsi="Calibri" w:cs="Calibri"/>
-          <w:color w:val="000000"/>
-          <w:sz w:val="24"/>
-          <w:szCs w:val="24"/>
-        </w:rPr>
-        <w:t>entpacken</w:t>
-      </w:r>
-      <w:proofErr w:type="spellEnd"/>
-      <w:r>
-        <w:rPr>
-          <w:rFonts w:ascii="Calibri" w:hAnsi="Calibri" w:cs="Calibri"/>
-          <w:color w:val="000000"/>
-          <w:sz w:val="24"/>
-          <w:szCs w:val="24"/>
-        </w:rPr>
-        <w:t xml:space="preserve">, den Sender mittels USB Kabel verbinden und die AppTemplate_Setup.bat ausführen. Das Installations- </w:t>
-      </w:r>
-      <w:proofErr w:type="spellStart"/>
-      <w:r>
-        <w:rPr>
-          <w:rFonts w:ascii="Calibri" w:hAnsi="Calibri" w:cs="Calibri"/>
-          <w:color w:val="000000"/>
-          <w:sz w:val="24"/>
-          <w:szCs w:val="24"/>
-        </w:rPr>
-        <w:t>batch</w:t>
-      </w:r>
-      <w:proofErr w:type="spellEnd"/>
-      <w:r>
-        <w:rPr>
-          <w:rFonts w:ascii="Calibri" w:hAnsi="Calibri" w:cs="Calibri"/>
-          <w:color w:val="000000"/>
-          <w:sz w:val="24"/>
-          <w:szCs w:val="24"/>
-        </w:rPr>
-        <w:t xml:space="preserve"> </w:t>
-      </w:r>
-      <w:proofErr w:type="spellStart"/>
-      <w:r>
-        <w:rPr>
-          <w:rFonts w:ascii="Calibri" w:hAnsi="Calibri" w:cs="Calibri"/>
-          <w:color w:val="000000"/>
-          <w:sz w:val="24"/>
-          <w:szCs w:val="24"/>
-        </w:rPr>
-        <w:t>AppTemplate_Setup</w:t>
-      </w:r>
-      <w:proofErr w:type="spellEnd"/>
-      <w:r>
-        <w:rPr>
-          <w:rFonts w:ascii="Calibri" w:hAnsi="Calibri" w:cs="Calibri"/>
-          <w:color w:val="000000"/>
-          <w:sz w:val="24"/>
-          <w:szCs w:val="24"/>
-        </w:rPr>
-        <w:t xml:space="preserve"> startet zunächst mit einer Eingabeaufforderung für das USB Laufwerk des Senders. Hier nur den Laufwerksbuchstaben eingeben, </w:t>
-      </w:r>
-      <w:proofErr w:type="spellStart"/>
-      <w:r>
-        <w:rPr>
-          <w:rFonts w:ascii="Calibri" w:hAnsi="Calibri" w:cs="Calibri"/>
-          <w:color w:val="000000"/>
-          <w:sz w:val="24"/>
-          <w:szCs w:val="24"/>
-        </w:rPr>
-        <w:t>z.B</w:t>
-      </w:r>
-      <w:proofErr w:type="spellEnd"/>
-      <w:r>
-        <w:rPr>
-          <w:rFonts w:ascii="Calibri" w:hAnsi="Calibri" w:cs="Calibri"/>
-          <w:color w:val="000000"/>
-          <w:sz w:val="24"/>
-          <w:szCs w:val="24"/>
-        </w:rPr>
-        <w:t xml:space="preserve">  E oder F je nach verbundenem Laufwerk des Senders und bestätigen. Danach folgt eine weitere Eingabeaufforderung mit Frage, ob ein teilweises Backup des Senders angelegt werden soll. Dies wird empfohlen mit  J bzw. Y und Bestätigung auszuführen. Das teilweise Backup wird im Installationsverzeichnis auf dem PC in ein Verzeichnis generiert aus </w:t>
-      </w:r>
-      <w:proofErr w:type="spellStart"/>
-      <w:r>
-        <w:rPr>
-          <w:rFonts w:ascii="Calibri" w:hAnsi="Calibri" w:cs="Calibri"/>
-          <w:color w:val="000000"/>
-          <w:sz w:val="24"/>
-          <w:szCs w:val="24"/>
-        </w:rPr>
-        <w:t>Datum_partial</w:t>
-      </w:r>
-      <w:proofErr w:type="spellEnd"/>
-      <w:r>
-        <w:rPr>
-          <w:rFonts w:ascii="Calibri" w:hAnsi="Calibri" w:cs="Calibri"/>
-          <w:color w:val="000000"/>
-          <w:sz w:val="24"/>
-          <w:szCs w:val="24"/>
-        </w:rPr>
-        <w:t xml:space="preserve"> kopiert und enthält den aktuellen Stand der Verzeichnisse </w:t>
-      </w:r>
-      <w:proofErr w:type="spellStart"/>
-      <w:r>
-        <w:rPr>
-          <w:rFonts w:ascii="Calibri" w:hAnsi="Calibri" w:cs="Calibri"/>
-          <w:color w:val="000000"/>
-          <w:sz w:val="24"/>
-          <w:szCs w:val="24"/>
-        </w:rPr>
-        <w:t>Apps</w:t>
-      </w:r>
-      <w:proofErr w:type="spellEnd"/>
-      <w:r>
-        <w:rPr>
-          <w:rFonts w:ascii="Calibri" w:hAnsi="Calibri" w:cs="Calibri"/>
-          <w:color w:val="000000"/>
-          <w:sz w:val="24"/>
-          <w:szCs w:val="24"/>
-        </w:rPr>
-        <w:t xml:space="preserve">, Audio und Model vor Installation der </w:t>
-      </w:r>
-      <w:proofErr w:type="spellStart"/>
-      <w:r>
-        <w:rPr>
-          <w:rFonts w:ascii="Calibri" w:hAnsi="Calibri" w:cs="Calibri"/>
-          <w:color w:val="000000"/>
-          <w:sz w:val="24"/>
-          <w:szCs w:val="24"/>
-        </w:rPr>
-        <w:t>AppTemplate</w:t>
-      </w:r>
-      <w:proofErr w:type="spellEnd"/>
-      <w:r>
-        <w:rPr>
-          <w:rFonts w:ascii="Calibri" w:hAnsi="Calibri" w:cs="Calibri"/>
-          <w:color w:val="000000"/>
-          <w:sz w:val="24"/>
-          <w:szCs w:val="24"/>
-        </w:rPr>
-        <w:t xml:space="preserve"> </w:t>
-      </w:r>
-      <w:proofErr w:type="spellStart"/>
-      <w:r>
-        <w:rPr>
-          <w:rFonts w:ascii="Calibri" w:hAnsi="Calibri" w:cs="Calibri"/>
-          <w:color w:val="000000"/>
-          <w:sz w:val="24"/>
-          <w:szCs w:val="24"/>
-        </w:rPr>
-        <w:t>Screenlibrary</w:t>
-      </w:r>
-      <w:proofErr w:type="spellEnd"/>
-      <w:r>
-        <w:rPr>
-          <w:rFonts w:ascii="Calibri" w:hAnsi="Calibri" w:cs="Calibri"/>
-          <w:color w:val="000000"/>
-          <w:sz w:val="24"/>
-          <w:szCs w:val="24"/>
-        </w:rPr>
-        <w:t xml:space="preserve">. Nach erfolgtem Backup wird die </w:t>
-      </w:r>
-      <w:proofErr w:type="spellStart"/>
-      <w:r>
-        <w:rPr>
-          <w:rFonts w:ascii="Calibri" w:hAnsi="Calibri" w:cs="Calibri"/>
-          <w:color w:val="000000"/>
-          <w:sz w:val="24"/>
-          <w:szCs w:val="24"/>
-        </w:rPr>
-        <w:t>Screenlibrary</w:t>
-      </w:r>
-      <w:proofErr w:type="spellEnd"/>
-      <w:r>
-        <w:rPr>
-          <w:rFonts w:ascii="Calibri" w:hAnsi="Calibri" w:cs="Calibri"/>
-          <w:color w:val="000000"/>
-          <w:sz w:val="24"/>
-          <w:szCs w:val="24"/>
-        </w:rPr>
-        <w:t xml:space="preserve"> </w:t>
-      </w:r>
-      <w:proofErr w:type="spellStart"/>
-      <w:r>
-        <w:rPr>
-          <w:rFonts w:ascii="Calibri" w:hAnsi="Calibri" w:cs="Calibri"/>
-          <w:color w:val="000000"/>
-          <w:sz w:val="24"/>
-          <w:szCs w:val="24"/>
-        </w:rPr>
-        <w:t>App</w:t>
-      </w:r>
-      <w:proofErr w:type="spellEnd"/>
-      <w:r>
-        <w:rPr>
-          <w:rFonts w:ascii="Calibri" w:hAnsi="Calibri" w:cs="Calibri"/>
-          <w:color w:val="000000"/>
-          <w:sz w:val="24"/>
-          <w:szCs w:val="24"/>
-        </w:rPr>
-        <w:t xml:space="preserve"> auf dem Sender installiert. Mit ausgegebener </w:t>
-      </w:r>
-      <w:proofErr w:type="spellStart"/>
-      <w:r>
-        <w:rPr>
-          <w:rFonts w:ascii="Calibri" w:hAnsi="Calibri" w:cs="Calibri"/>
-          <w:color w:val="000000"/>
-          <w:sz w:val="24"/>
-          <w:szCs w:val="24"/>
-        </w:rPr>
-        <w:t>Komandozeile</w:t>
-      </w:r>
-      <w:proofErr w:type="spellEnd"/>
-      <w:r>
-        <w:rPr>
-          <w:rFonts w:ascii="Calibri" w:hAnsi="Calibri" w:cs="Calibri"/>
-          <w:color w:val="000000"/>
-          <w:sz w:val="24"/>
-          <w:szCs w:val="24"/>
-        </w:rPr>
-        <w:t xml:space="preserve"> ‚</w:t>
-      </w:r>
-      <w:proofErr w:type="spellStart"/>
-      <w:r>
-        <w:rPr>
-          <w:rFonts w:ascii="Calibri" w:hAnsi="Calibri" w:cs="Calibri"/>
-          <w:color w:val="000000"/>
-          <w:sz w:val="24"/>
-          <w:szCs w:val="24"/>
-        </w:rPr>
-        <w:t>installation</w:t>
-      </w:r>
-      <w:proofErr w:type="spellEnd"/>
-      <w:r>
-        <w:rPr>
-          <w:rFonts w:ascii="Calibri" w:hAnsi="Calibri" w:cs="Calibri"/>
-          <w:color w:val="000000"/>
-          <w:sz w:val="24"/>
-          <w:szCs w:val="24"/>
-        </w:rPr>
-        <w:t xml:space="preserve"> </w:t>
-      </w:r>
-      <w:proofErr w:type="spellStart"/>
-      <w:r>
-        <w:rPr>
-          <w:rFonts w:ascii="Calibri" w:hAnsi="Calibri" w:cs="Calibri"/>
-          <w:color w:val="000000"/>
-          <w:sz w:val="24"/>
-          <w:szCs w:val="24"/>
-        </w:rPr>
-        <w:t>successful</w:t>
-      </w:r>
-      <w:proofErr w:type="spellEnd"/>
-      <w:r>
-        <w:rPr>
-          <w:rFonts w:ascii="Calibri" w:hAnsi="Calibri" w:cs="Calibri"/>
-          <w:color w:val="000000"/>
-          <w:sz w:val="24"/>
-          <w:szCs w:val="24"/>
-        </w:rPr>
-        <w:t xml:space="preserve"> </w:t>
-      </w:r>
-      <w:proofErr w:type="spellStart"/>
-      <w:r>
-        <w:rPr>
-          <w:rFonts w:ascii="Calibri" w:hAnsi="Calibri" w:cs="Calibri"/>
-          <w:color w:val="000000"/>
-          <w:sz w:val="24"/>
-          <w:szCs w:val="24"/>
-        </w:rPr>
-        <w:t>finished</w:t>
-      </w:r>
-      <w:proofErr w:type="spellEnd"/>
-      <w:r>
-        <w:rPr>
-          <w:rFonts w:ascii="Calibri" w:hAnsi="Calibri" w:cs="Calibri"/>
-          <w:color w:val="000000"/>
-          <w:sz w:val="24"/>
-          <w:szCs w:val="24"/>
-        </w:rPr>
-        <w:t xml:space="preserve">‘ ist die Installation abgeschlossen. Bricht die Installation mit Fehler ab, wurde der Laufwerksbuchstabe des Senders falsch angegeben.  Eine Installation über </w:t>
-      </w:r>
-      <w:proofErr w:type="spellStart"/>
-      <w:r>
-        <w:rPr>
-          <w:rFonts w:ascii="Calibri" w:hAnsi="Calibri" w:cs="Calibri"/>
-          <w:color w:val="000000"/>
-          <w:sz w:val="24"/>
-          <w:szCs w:val="24"/>
-        </w:rPr>
-        <w:t>Appmanager</w:t>
-      </w:r>
-      <w:proofErr w:type="spellEnd"/>
-      <w:r>
-        <w:rPr>
-          <w:rFonts w:ascii="Calibri" w:hAnsi="Calibri" w:cs="Calibri"/>
-          <w:color w:val="000000"/>
-          <w:sz w:val="24"/>
-          <w:szCs w:val="24"/>
-        </w:rPr>
-        <w:t xml:space="preserve"> ist auch möglich.</w:t>
+        <w:t>Zur Installation das vom GitHub geladene Zipfile  in ein temporäres Verzeichnis auf dem PC entpacken, den Sender mittels USB Kabel verbinden und die AppTemplate_Setup.bat ausführen. Das Installations- batch AppTemplate_Setup startet zunächst mit einer Eingabeaufforderung für das USB Laufwerk des Senders. Hier nur den Laufwerksbuchstaben eingeben, z.B  E oder F je nach verbundenem Laufwerk des Senders und bestätigen. Danach folgt eine weitere Eingabeaufforderung mit Frage, ob ein teilweises Backup des Senders angelegt werden soll. Dies wird empfohlen mit  J bzw. Y und Bestätigung auszuführen. Das teilweise Backup wird im Installationsverzeichnis auf dem PC in ein Verzeichnis generiert aus Datum_partial kopiert und enthält den aktuellen Stand der Verzeichnisse Apps, Audio und Model vor Installation der AppTemplate Screenlibrary. Nach erfolgtem Backup wird die Screenlibrary App auf dem Sender installiert. Mit ausgegebener Komandozeile ‚installation successful finished‘ ist die Installation abgeschlossen. Bricht die Installation mit Fehler ab, wurde der Laufwerksbuchstabe des Senders falsch angegeben.  Eine Installation über Appmanager ist auch möglich.</w:t>
       </w:r>
     </w:p>
     <w:p>
@@ -722,9 +162,17 @@
           <w:sz w:val="24"/>
           <w:szCs w:val="24"/>
         </w:rPr>
-        <w:t xml:space="preserve"> die </w:t>
-      </w:r>
-      <w:proofErr w:type="spellStart"/>
+        <w:t xml:space="preserve"> die App Template wählen und mit </w:t>
+      </w:r>
+      <w:r>
+        <w:rPr>
+          <w:i/>
+          <w:color w:val="1F497D" w:themeColor="text2"/>
+          <w:sz w:val="24"/>
+          <w:szCs w:val="24"/>
+        </w:rPr>
+        <w:t>OK</w:t>
+      </w:r>
       <w:r>
         <w:rPr>
           <w:rFonts w:ascii="Calibri" w:hAnsi="Calibri" w:cs="Calibri"/>
@@ -732,75 +180,7 @@
           <w:sz w:val="24"/>
           <w:szCs w:val="24"/>
         </w:rPr>
-        <w:t>App</w:t>
-      </w:r>
-      <w:proofErr w:type="spellEnd"/>
-      <w:r>
-        <w:rPr>
-          <w:rFonts w:ascii="Calibri" w:hAnsi="Calibri" w:cs="Calibri"/>
-          <w:color w:val="000000"/>
-          <w:sz w:val="24"/>
-          <w:szCs w:val="24"/>
-        </w:rPr>
-        <w:t xml:space="preserve"> Template wählen und mit </w:t>
-      </w:r>
-      <w:r>
-        <w:rPr>
-          <w:i/>
-          <w:color w:val="1F497D" w:themeColor="text2"/>
-          <w:sz w:val="24"/>
-          <w:szCs w:val="24"/>
-        </w:rPr>
-        <w:t>OK</w:t>
-      </w:r>
-      <w:r>
-        <w:rPr>
-          <w:rFonts w:ascii="Calibri" w:hAnsi="Calibri" w:cs="Calibri"/>
-          <w:color w:val="000000"/>
-          <w:sz w:val="24"/>
-          <w:szCs w:val="24"/>
-        </w:rPr>
-        <w:t xml:space="preserve"> bestätigen. Bei den 14 –er und 16 –er Sendern sind alle bereits registrierten </w:t>
-      </w:r>
-      <w:proofErr w:type="spellStart"/>
-      <w:r>
-        <w:rPr>
-          <w:rFonts w:ascii="Calibri" w:hAnsi="Calibri" w:cs="Calibri"/>
-          <w:color w:val="000000"/>
-          <w:sz w:val="24"/>
-          <w:szCs w:val="24"/>
-        </w:rPr>
-        <w:t>Apps</w:t>
-      </w:r>
-      <w:proofErr w:type="spellEnd"/>
-      <w:r>
-        <w:rPr>
-          <w:rFonts w:ascii="Calibri" w:hAnsi="Calibri" w:cs="Calibri"/>
-          <w:color w:val="000000"/>
-          <w:sz w:val="24"/>
-          <w:szCs w:val="24"/>
-        </w:rPr>
-        <w:t xml:space="preserve"> (auch leere </w:t>
-      </w:r>
-      <w:proofErr w:type="spellStart"/>
-      <w:r>
-        <w:rPr>
-          <w:rFonts w:ascii="Calibri" w:hAnsi="Calibri" w:cs="Calibri"/>
-          <w:color w:val="000000"/>
-          <w:sz w:val="24"/>
-          <w:szCs w:val="24"/>
-        </w:rPr>
-        <w:t>Apps</w:t>
-      </w:r>
-      <w:proofErr w:type="spellEnd"/>
-      <w:r>
-        <w:rPr>
-          <w:rFonts w:ascii="Calibri" w:hAnsi="Calibri" w:cs="Calibri"/>
-          <w:color w:val="000000"/>
-          <w:sz w:val="24"/>
-          <w:szCs w:val="24"/>
-        </w:rPr>
-        <w:t xml:space="preserve">)  aus der Liste zu entfernen. </w:t>
+        <w:t xml:space="preserve"> bestätigen. Bei den 14 –er und 16 –er Sendern sind alle bereits registrierten Apps (auch leere Apps)  aus der Liste zu entfernen. </w:t>
       </w:r>
       <w:r>
         <w:rPr>
@@ -809,27 +189,7 @@
           <w:sz w:val="24"/>
           <w:szCs w:val="24"/>
         </w:rPr>
-        <w:t xml:space="preserve">Es darf aufgrund von Speicherlimit bei diesen Sendern nur die </w:t>
-      </w:r>
-      <w:proofErr w:type="spellStart"/>
-      <w:r>
-        <w:rPr>
-          <w:rFonts w:ascii="Calibri" w:hAnsi="Calibri" w:cs="Calibri"/>
-          <w:color w:val="FF0000"/>
-          <w:sz w:val="24"/>
-          <w:szCs w:val="24"/>
-        </w:rPr>
-        <w:t>App</w:t>
-      </w:r>
-      <w:proofErr w:type="spellEnd"/>
-      <w:r>
-        <w:rPr>
-          <w:rFonts w:ascii="Calibri" w:hAnsi="Calibri" w:cs="Calibri"/>
-          <w:color w:val="FF0000"/>
-          <w:sz w:val="24"/>
-          <w:szCs w:val="24"/>
-        </w:rPr>
-        <w:t xml:space="preserve"> Template aktiv sein!!!</w:t>
+        <w:t>Es darf aufgrund von Speicherlimit bei diesen Sendern nur die App Template aktiv sein!!!</w:t>
       </w:r>
     </w:p>
     <w:p>
@@ -866,7 +226,7 @@
                     </pic:cNvPicPr>
                   </pic:nvPicPr>
                   <pic:blipFill>
-                    <a:blip r:embed="rId6"/>
+                    <a:blip r:embed="rId7"/>
                     <a:srcRect/>
                     <a:stretch>
                       <a:fillRect/>
@@ -923,57 +283,23 @@
           <w:sz w:val="28"/>
           <w:szCs w:val="28"/>
         </w:rPr>
-        <w:t xml:space="preserve">Aktivierung der </w:t>
-      </w:r>
-      <w:proofErr w:type="spellStart"/>
-      <w:r>
-        <w:rPr>
-          <w:b/>
-          <w:sz w:val="28"/>
-          <w:szCs w:val="28"/>
-        </w:rPr>
-        <w:t>Telemetrieseite</w:t>
-      </w:r>
-      <w:proofErr w:type="spellEnd"/>
-      <w:r>
-        <w:rPr>
-          <w:b/>
-          <w:sz w:val="28"/>
-          <w:szCs w:val="28"/>
-        </w:rPr>
-        <w:t>:</w:t>
-      </w:r>
-    </w:p>
-    <w:p>
-      <w:pPr>
-        <w:pStyle w:val="Listenabsatz"/>
-        <w:rPr>
-          <w:sz w:val="24"/>
-          <w:szCs w:val="24"/>
-        </w:rPr>
-      </w:pPr>
-      <w:r>
-        <w:rPr>
-          <w:sz w:val="24"/>
-          <w:szCs w:val="24"/>
-        </w:rPr>
-        <w:t xml:space="preserve">Dies ist erst möglich, wenn das Modell bereits </w:t>
-      </w:r>
-      <w:proofErr w:type="spellStart"/>
-      <w:r>
-        <w:rPr>
-          <w:sz w:val="24"/>
-          <w:szCs w:val="24"/>
-        </w:rPr>
-        <w:t>Telemetriesensoren</w:t>
-      </w:r>
-      <w:proofErr w:type="spellEnd"/>
-      <w:r>
-        <w:rPr>
-          <w:sz w:val="24"/>
-          <w:szCs w:val="24"/>
-        </w:rPr>
-        <w:t xml:space="preserve"> registriert hat. Dazu Sender und Empfänger des Modells mit allen vorgesehenen Sensoren einschalten. Nach einmaligem Einschalten des Empfängers mit Sensoren, sind diese in den Modelldaten gespeichert. Es genügt dann zur weiteren Bindung nur den Sender einzuschalten.</w:t>
+        <w:t>Aktivierung der Telemetrieseite:</w:t>
+      </w:r>
+    </w:p>
+    <w:p>
+      <w:pPr>
+        <w:pStyle w:val="Listenabsatz"/>
+        <w:rPr>
+          <w:sz w:val="24"/>
+          <w:szCs w:val="24"/>
+        </w:rPr>
+      </w:pPr>
+      <w:r>
+        <w:rPr>
+          <w:sz w:val="24"/>
+          <w:szCs w:val="24"/>
+        </w:rPr>
+        <w:t>Dies ist erst möglich, wenn das Modell bereits Telemetriesensoren registriert hat. Dazu Sender und Empfänger des Modells mit allen vorgesehenen Sensoren einschalten. Nach einmaligem Einschalten des Empfängers mit Sensoren, sind diese in den Modelldaten gespeichert. Es genügt dann zur weiteren Bindung nur den Sender einzuschalten.</w:t>
       </w:r>
     </w:p>
     <w:p>
@@ -1007,19 +333,8 @@
           <w:sz w:val="24"/>
           <w:szCs w:val="24"/>
         </w:rPr>
-        <w:t>Sensoren/</w:t>
-      </w:r>
-      <w:proofErr w:type="spellStart"/>
-      <w:r>
-        <w:rPr>
-          <w:i/>
-          <w:color w:val="548DD4" w:themeColor="text2" w:themeTint="99"/>
-          <w:sz w:val="24"/>
-          <w:szCs w:val="24"/>
-        </w:rPr>
-        <w:t>Telemetrieanzeige</w:t>
-      </w:r>
-      <w:proofErr w:type="spellEnd"/>
+        <w:t>Sensoren/Telemetrieanzeige</w:t>
+      </w:r>
       <w:r>
         <w:rPr>
           <w:sz w:val="24"/>
@@ -1041,39 +356,7 @@
           <w:sz w:val="24"/>
           <w:szCs w:val="24"/>
         </w:rPr>
-        <w:t xml:space="preserve"> das </w:t>
-      </w:r>
-      <w:proofErr w:type="spellStart"/>
-      <w:r>
-        <w:rPr>
-          <w:sz w:val="24"/>
-          <w:szCs w:val="24"/>
-        </w:rPr>
-        <w:t>Telemetriefenster</w:t>
-      </w:r>
-      <w:proofErr w:type="spellEnd"/>
-      <w:r>
-        <w:rPr>
-          <w:sz w:val="24"/>
-          <w:szCs w:val="24"/>
-        </w:rPr>
-        <w:t xml:space="preserve"> der </w:t>
-      </w:r>
-      <w:proofErr w:type="spellStart"/>
-      <w:r>
-        <w:rPr>
-          <w:sz w:val="24"/>
-          <w:szCs w:val="24"/>
-        </w:rPr>
-        <w:t>App</w:t>
-      </w:r>
-      <w:proofErr w:type="spellEnd"/>
-      <w:r>
-        <w:rPr>
-          <w:sz w:val="24"/>
-          <w:szCs w:val="24"/>
-        </w:rPr>
-        <w:t xml:space="preserve"> wählen.  Name des Fensters setzt sich zusammen aus Modellname + SCR1. Auch hier darf aufgrund Speicherlimits bei den 14 –er und 16 –er Sendern nur diese eine Seite aktiviert sein. </w:t>
+        <w:t xml:space="preserve"> das Telemetriefenster der App wählen.  Name des Fensters setzt sich zusammen aus Modellname + SCR1. Auch hier darf aufgrund Speicherlimits bei den 14 –er und 16 –er Sendern nur diese eine Seite aktiviert sein. </w:t>
       </w:r>
     </w:p>
     <w:p>
@@ -1118,7 +401,7 @@
                     </pic:cNvPicPr>
                   </pic:nvPicPr>
                   <pic:blipFill>
-                    <a:blip r:embed="rId7"/>
+                    <a:blip r:embed="rId8"/>
                     <a:srcRect/>
                     <a:stretch>
                       <a:fillRect/>
@@ -1159,87 +442,29 @@
           <w:szCs w:val="28"/>
         </w:rPr>
       </w:pPr>
-      <w:proofErr w:type="spellStart"/>
       <w:r>
         <w:rPr>
           <w:b/>
           <w:sz w:val="28"/>
           <w:szCs w:val="28"/>
         </w:rPr>
-        <w:t>Datafile</w:t>
-      </w:r>
-      <w:proofErr w:type="spellEnd"/>
-      <w:r>
-        <w:rPr>
-          <w:b/>
-          <w:sz w:val="28"/>
-          <w:szCs w:val="28"/>
-        </w:rPr>
-        <w:t xml:space="preserve"> laden: </w:t>
-      </w:r>
-    </w:p>
-    <w:p>
-      <w:pPr>
-        <w:pStyle w:val="Listenabsatz"/>
-        <w:rPr>
-          <w:sz w:val="24"/>
-          <w:szCs w:val="24"/>
-        </w:rPr>
-      </w:pPr>
-      <w:r>
-        <w:rPr>
-          <w:sz w:val="24"/>
-          <w:szCs w:val="24"/>
-        </w:rPr>
-        <w:t xml:space="preserve">Die Anordnung der Anzeigeelemente wird in </w:t>
-      </w:r>
-      <w:proofErr w:type="spellStart"/>
-      <w:r>
-        <w:rPr>
-          <w:sz w:val="24"/>
-          <w:szCs w:val="24"/>
-        </w:rPr>
-        <w:t>jsn</w:t>
-      </w:r>
-      <w:proofErr w:type="spellEnd"/>
-      <w:r>
-        <w:rPr>
-          <w:sz w:val="24"/>
-          <w:szCs w:val="24"/>
-        </w:rPr>
-        <w:t xml:space="preserve"> – </w:t>
-      </w:r>
-      <w:proofErr w:type="spellStart"/>
-      <w:r>
-        <w:rPr>
-          <w:sz w:val="24"/>
-          <w:szCs w:val="24"/>
-        </w:rPr>
-        <w:t>files</w:t>
-      </w:r>
-      <w:proofErr w:type="spellEnd"/>
-      <w:r>
-        <w:rPr>
-          <w:sz w:val="24"/>
-          <w:szCs w:val="24"/>
-        </w:rPr>
-        <w:t xml:space="preserve"> gespeichert, die vom Anwender mittels Notepad++ (bitte nur diesen Editor verwenden) zu bearbeiten sind.  Die Zuordnung der Anzeigeelemente im </w:t>
-      </w:r>
-      <w:proofErr w:type="spellStart"/>
-      <w:r>
-        <w:rPr>
-          <w:sz w:val="24"/>
-          <w:szCs w:val="24"/>
-        </w:rPr>
-        <w:t>Datafile</w:t>
-      </w:r>
-      <w:proofErr w:type="spellEnd"/>
-      <w:r>
-        <w:rPr>
-          <w:sz w:val="24"/>
-          <w:szCs w:val="24"/>
-        </w:rPr>
-        <w:t xml:space="preserve"> ist im Kapitel </w:t>
+        <w:t xml:space="preserve">Datafile laden: </w:t>
+      </w:r>
+    </w:p>
+    <w:p>
+      <w:pPr>
+        <w:pStyle w:val="Listenabsatz"/>
+        <w:rPr>
+          <w:sz w:val="24"/>
+          <w:szCs w:val="24"/>
+        </w:rPr>
+      </w:pPr>
+      <w:r>
+        <w:rPr>
+          <w:sz w:val="24"/>
+          <w:szCs w:val="24"/>
+        </w:rPr>
+        <w:t xml:space="preserve">Die Anordnung der Anzeigeelemente wird in jsn – files gespeichert, die vom Anwender mittels Notepad++ (bitte nur diesen Editor verwenden) zu bearbeiten sind.  Die Zuordnung der Anzeigeelemente im Datafile ist im Kapitel </w:t>
       </w:r>
       <w:r>
         <w:rPr>
@@ -1248,9 +473,32 @@
           <w:sz w:val="24"/>
           <w:szCs w:val="24"/>
         </w:rPr>
-        <w:t xml:space="preserve">Aufbau </w:t>
-      </w:r>
-      <w:proofErr w:type="spellStart"/>
+        <w:t>Aufbau Datafile</w:t>
+      </w:r>
+      <w:r>
+        <w:rPr>
+          <w:sz w:val="24"/>
+          <w:szCs w:val="24"/>
+        </w:rPr>
+        <w:t xml:space="preserve"> dieser Anleitung beschrieben.  Als Referenz für eigene Telemetrieseiten stehen dem Anwender 5 Datafile – Templates zur Verfügung, die ohne Änderung verwendet, bzw. anwenderspezifisch angepasst werden können. Sensorzuordnungen und Datafiles werden modellspezifisch gespeichert.</w:t>
+      </w:r>
+    </w:p>
+    <w:p>
+      <w:pPr>
+        <w:pStyle w:val="Listenabsatz"/>
+        <w:rPr>
+          <w:sz w:val="24"/>
+          <w:szCs w:val="24"/>
+        </w:rPr>
+      </w:pPr>
+      <w:r>
+        <w:rPr>
+          <w:sz w:val="24"/>
+          <w:szCs w:val="24"/>
+        </w:rPr>
+        <w:lastRenderedPageBreak/>
+        <w:t xml:space="preserve">Zur Auswahl des Datafiles ins </w:t>
+      </w:r>
       <w:r>
         <w:rPr>
           <w:i/>
@@ -1258,96 +506,14 @@
           <w:sz w:val="24"/>
           <w:szCs w:val="24"/>
         </w:rPr>
-        <w:t>Datafile</w:t>
-      </w:r>
-      <w:proofErr w:type="spellEnd"/>
-      <w:r>
-        <w:rPr>
-          <w:sz w:val="24"/>
-          <w:szCs w:val="24"/>
-        </w:rPr>
-        <w:t xml:space="preserve"> dieser Anleitung beschrieben.  Als Referenz für eigene </w:t>
-      </w:r>
-      <w:proofErr w:type="spellStart"/>
-      <w:r>
-        <w:rPr>
-          <w:sz w:val="24"/>
-          <w:szCs w:val="24"/>
-        </w:rPr>
-        <w:t>Telemetrieseiten</w:t>
-      </w:r>
-      <w:proofErr w:type="spellEnd"/>
-      <w:r>
-        <w:rPr>
-          <w:sz w:val="24"/>
-          <w:szCs w:val="24"/>
-        </w:rPr>
-        <w:t xml:space="preserve"> stehen dem Anwender 5 </w:t>
-      </w:r>
-      <w:proofErr w:type="spellStart"/>
-      <w:r>
-        <w:rPr>
-          <w:sz w:val="24"/>
-          <w:szCs w:val="24"/>
-        </w:rPr>
-        <w:t>Datafile</w:t>
-      </w:r>
-      <w:proofErr w:type="spellEnd"/>
-      <w:r>
-        <w:rPr>
-          <w:sz w:val="24"/>
-          <w:szCs w:val="24"/>
-        </w:rPr>
-        <w:t xml:space="preserve"> – Templates zur Verfügung, die ohne Änderung verwendet, bzw. anwenderspezifisch angepasst werden können. Sensorzuordnungen und </w:t>
-      </w:r>
-      <w:proofErr w:type="spellStart"/>
-      <w:r>
-        <w:rPr>
-          <w:sz w:val="24"/>
-          <w:szCs w:val="24"/>
-        </w:rPr>
-        <w:t>Datafiles</w:t>
-      </w:r>
-      <w:proofErr w:type="spellEnd"/>
-      <w:r>
-        <w:rPr>
-          <w:sz w:val="24"/>
-          <w:szCs w:val="24"/>
-        </w:rPr>
-        <w:t xml:space="preserve"> werden modellspezifisch gespeichert.</w:t>
-      </w:r>
-    </w:p>
-    <w:p>
-      <w:pPr>
-        <w:pStyle w:val="Listenabsatz"/>
-        <w:rPr>
-          <w:sz w:val="24"/>
-          <w:szCs w:val="24"/>
-        </w:rPr>
-      </w:pPr>
-      <w:r>
-        <w:rPr>
-          <w:sz w:val="24"/>
-          <w:szCs w:val="24"/>
-        </w:rPr>
-        <w:lastRenderedPageBreak/>
-        <w:t xml:space="preserve">Zur Auswahl des </w:t>
-      </w:r>
-      <w:proofErr w:type="spellStart"/>
-      <w:r>
-        <w:rPr>
-          <w:sz w:val="24"/>
-          <w:szCs w:val="24"/>
-        </w:rPr>
-        <w:t>Datafiles</w:t>
-      </w:r>
-      <w:proofErr w:type="spellEnd"/>
-      <w:r>
-        <w:rPr>
-          <w:sz w:val="24"/>
-          <w:szCs w:val="24"/>
-        </w:rPr>
-        <w:t xml:space="preserve"> ins </w:t>
+        <w:t>Hauptmenü /AppTemplate</w:t>
+      </w:r>
+      <w:r>
+        <w:rPr>
+          <w:sz w:val="24"/>
+          <w:szCs w:val="24"/>
+        </w:rPr>
+        <w:t xml:space="preserve"> wechseln und das entsprechende </w:t>
       </w:r>
       <w:r>
         <w:rPr>
@@ -1356,45 +522,7 @@
           <w:sz w:val="24"/>
           <w:szCs w:val="24"/>
         </w:rPr>
-        <w:t>Hauptmenü /</w:t>
-      </w:r>
-      <w:proofErr w:type="spellStart"/>
-      <w:r>
-        <w:rPr>
-          <w:i/>
-          <w:color w:val="1F497D" w:themeColor="text2"/>
-          <w:sz w:val="24"/>
-          <w:szCs w:val="24"/>
-        </w:rPr>
-        <w:t>AppTemplate</w:t>
-      </w:r>
-      <w:proofErr w:type="spellEnd"/>
-      <w:r>
-        <w:rPr>
-          <w:sz w:val="24"/>
-          <w:szCs w:val="24"/>
-        </w:rPr>
-        <w:t xml:space="preserve"> wechseln und das entsprechende </w:t>
-      </w:r>
-      <w:proofErr w:type="spellStart"/>
-      <w:r>
-        <w:rPr>
-          <w:i/>
-          <w:color w:val="1F497D" w:themeColor="text2"/>
-          <w:sz w:val="24"/>
-          <w:szCs w:val="24"/>
-        </w:rPr>
-        <w:t>DataFile</w:t>
-      </w:r>
-      <w:proofErr w:type="spellEnd"/>
-      <w:r>
-        <w:rPr>
-          <w:i/>
-          <w:color w:val="1F497D" w:themeColor="text2"/>
-          <w:sz w:val="24"/>
-          <w:szCs w:val="24"/>
-        </w:rPr>
-        <w:t xml:space="preserve"> </w:t>
+        <w:t xml:space="preserve">DataFile </w:t>
       </w:r>
       <w:r>
         <w:rPr>
@@ -1446,10 +574,10 @@
                     </pic:cNvPicPr>
                   </pic:nvPicPr>
                   <pic:blipFill>
-                    <a:blip r:embed="rId8">
+                    <a:blip r:embed="rId9">
                       <a:extLst>
                         <a:ext uri="{28A0092B-C50C-407E-A947-70E740481C1C}">
-                          <a14:useLocalDpi xmlns="" xmlns:wpc="http://schemas.microsoft.com/office/word/2010/wordprocessingCanvas" xmlns:mc="http://schemas.openxmlformats.org/markup-compatibility/2006" xmlns:o="urn:schemas-microsoft-com:office:office" xmlns:v="urn:schemas-microsoft-com:vml" xmlns:wp14="http://schemas.microsoft.com/office/word/2010/wordprocessingDrawing" xmlns:w10="urn:schemas-microsoft-com:office:word" xmlns:w="http://schemas.openxmlformats.org/wordprocessingml/2006/main" xmlns:w14="http://schemas.microsoft.com/office/word/2010/wordml" xmlns:wpg="http://schemas.microsoft.com/office/word/2010/wordprocessingGroup" xmlns:wpi="http://schemas.microsoft.com/office/word/2010/wordprocessingInk" xmlns:wps="http://schemas.microsoft.com/office/word/2010/wordprocessingShape" xmlns:a14="http://schemas.microsoft.com/office/drawing/2010/main" val="0"/>
+                          <a14:useLocalDpi xmlns:a14="http://schemas.microsoft.com/office/drawing/2010/main" val="0"/>
                         </a:ext>
                       </a:extLst>
                     </a:blip>
@@ -1509,17 +637,8 @@
           <w:sz w:val="24"/>
           <w:szCs w:val="24"/>
         </w:rPr>
-        <w:t xml:space="preserve">  ist ein Template für Turbinenmodelle mit nur einer </w:t>
-      </w:r>
-      <w:proofErr w:type="spellStart"/>
-      <w:r>
-        <w:rPr>
-          <w:sz w:val="24"/>
-          <w:szCs w:val="24"/>
-        </w:rPr>
-        <w:t>Telemetrieseite</w:t>
-      </w:r>
-      <w:proofErr w:type="spellEnd"/>
+        <w:t xml:space="preserve">  ist ein Template für Turbinenmodelle mit nur einer Telemetrieseite</w:t>
+      </w:r>
     </w:p>
     <w:p>
       <w:pPr>
@@ -1543,23 +662,7 @@
           <w:sz w:val="24"/>
           <w:szCs w:val="24"/>
         </w:rPr>
-        <w:t xml:space="preserve">  ist ein Template für Turbinenmodelle aufgeteilt auf zwei </w:t>
-      </w:r>
-      <w:proofErr w:type="spellStart"/>
-      <w:r>
-        <w:rPr>
-          <w:sz w:val="24"/>
-          <w:szCs w:val="24"/>
-        </w:rPr>
-        <w:t>Telemetrieseiten</w:t>
-      </w:r>
-      <w:proofErr w:type="spellEnd"/>
-      <w:r>
-        <w:rPr>
-          <w:sz w:val="24"/>
-          <w:szCs w:val="24"/>
-        </w:rPr>
-        <w:t xml:space="preserve"> mit einem kleinen Modellfoto. (Zuordnung von Modellfotos funktioniert nur auf den 24-er Sendern)</w:t>
+        <w:t xml:space="preserve">  ist ein Template für Turbinenmodelle aufgeteilt auf zwei Telemetrieseiten mit einem kleinen Modellfoto. (Zuordnung von Modellfotos funktioniert nur auf den 24-er Sendern)</w:t>
       </w:r>
     </w:p>
     <w:p>
@@ -1584,23 +687,7 @@
           <w:sz w:val="24"/>
           <w:szCs w:val="24"/>
         </w:rPr>
-        <w:t xml:space="preserve">ist ein Template für Turbinenmodelle aufgeteilt auf zwei </w:t>
-      </w:r>
-      <w:proofErr w:type="spellStart"/>
-      <w:r>
-        <w:rPr>
-          <w:sz w:val="24"/>
-          <w:szCs w:val="24"/>
-        </w:rPr>
-        <w:t>Telemetrieseiten</w:t>
-      </w:r>
-      <w:proofErr w:type="spellEnd"/>
-      <w:r>
-        <w:rPr>
-          <w:sz w:val="24"/>
-          <w:szCs w:val="24"/>
-        </w:rPr>
-        <w:t xml:space="preserve"> mit einem großen Modellfoto. (Zuordnung von Modellfotos funktioniert nur auf den 24-er Sendern)</w:t>
+        <w:t>ist ein Template für Turbinenmodelle aufgeteilt auf zwei Telemetrieseiten mit einem großen Modellfoto. (Zuordnung von Modellfotos funktioniert nur auf den 24-er Sendern)</w:t>
       </w:r>
       <w:r>
         <w:rPr>
@@ -1648,39 +735,7 @@
           <w:sz w:val="24"/>
           <w:szCs w:val="24"/>
         </w:rPr>
-        <w:t xml:space="preserve">Nach Auswahl des </w:t>
-      </w:r>
-      <w:proofErr w:type="spellStart"/>
-      <w:r>
-        <w:rPr>
-          <w:sz w:val="24"/>
-          <w:szCs w:val="24"/>
-        </w:rPr>
-        <w:t>Datafiles</w:t>
-      </w:r>
-      <w:proofErr w:type="spellEnd"/>
-      <w:r>
-        <w:rPr>
-          <w:sz w:val="24"/>
-          <w:szCs w:val="24"/>
-        </w:rPr>
-        <w:t xml:space="preserve"> folgt die Optionsbox mit Warnung, dass die aktuelle Sensorzuweisung mit Laden des </w:t>
-      </w:r>
-      <w:proofErr w:type="spellStart"/>
-      <w:r>
-        <w:rPr>
-          <w:sz w:val="24"/>
-          <w:szCs w:val="24"/>
-        </w:rPr>
-        <w:t>Datafiles</w:t>
-      </w:r>
-      <w:proofErr w:type="spellEnd"/>
-      <w:r>
-        <w:rPr>
-          <w:sz w:val="24"/>
-          <w:szCs w:val="24"/>
-        </w:rPr>
-        <w:t xml:space="preserve"> überschrieben wird. Dies bitte mit </w:t>
+        <w:t xml:space="preserve">Nach Auswahl des Datafiles folgt die Optionsbox mit Warnung, dass die aktuelle Sensorzuweisung mit Laden des Datafiles überschrieben wird. Dies bitte mit </w:t>
       </w:r>
       <w:r>
         <w:rPr>
@@ -1732,10 +787,10 @@
                     </pic:cNvPicPr>
                   </pic:nvPicPr>
                   <pic:blipFill>
-                    <a:blip r:embed="rId9">
+                    <a:blip r:embed="rId10">
                       <a:extLst>
                         <a:ext uri="{28A0092B-C50C-407E-A947-70E740481C1C}">
-                          <a14:useLocalDpi xmlns="" xmlns:wpc="http://schemas.microsoft.com/office/word/2010/wordprocessingCanvas" xmlns:mc="http://schemas.openxmlformats.org/markup-compatibility/2006" xmlns:o="urn:schemas-microsoft-com:office:office" xmlns:v="urn:schemas-microsoft-com:vml" xmlns:wp14="http://schemas.microsoft.com/office/word/2010/wordprocessingDrawing" xmlns:w10="urn:schemas-microsoft-com:office:word" xmlns:w="http://schemas.openxmlformats.org/wordprocessingml/2006/main" xmlns:w14="http://schemas.microsoft.com/office/word/2010/wordml" xmlns:wpg="http://schemas.microsoft.com/office/word/2010/wordprocessingGroup" xmlns:wpi="http://schemas.microsoft.com/office/word/2010/wordprocessingInk" xmlns:wps="http://schemas.microsoft.com/office/word/2010/wordprocessingShape" xmlns:a14="http://schemas.microsoft.com/office/drawing/2010/main" val="0"/>
+                          <a14:useLocalDpi xmlns:a14="http://schemas.microsoft.com/office/drawing/2010/main" val="0"/>
                         </a:ext>
                       </a:extLst>
                     </a:blip>
@@ -1791,57 +846,23 @@
           <w:sz w:val="28"/>
           <w:szCs w:val="28"/>
         </w:rPr>
-        <w:t xml:space="preserve">Schalter zur Umschaltung der </w:t>
-      </w:r>
-      <w:proofErr w:type="spellStart"/>
-      <w:r>
-        <w:rPr>
-          <w:b/>
-          <w:sz w:val="28"/>
-          <w:szCs w:val="28"/>
-        </w:rPr>
-        <w:t>Telemetrieseite</w:t>
-      </w:r>
-      <w:proofErr w:type="spellEnd"/>
-      <w:r>
-        <w:rPr>
-          <w:b/>
-          <w:sz w:val="28"/>
-          <w:szCs w:val="28"/>
-        </w:rPr>
-        <w:t xml:space="preserve"> konfigurieren (steht nur bei Doppelseiten zur Konfiguration):</w:t>
-      </w:r>
-    </w:p>
-    <w:p>
-      <w:pPr>
-        <w:pStyle w:val="Listenabsatz"/>
-        <w:rPr>
-          <w:sz w:val="24"/>
-          <w:szCs w:val="24"/>
-        </w:rPr>
-      </w:pPr>
-      <w:r>
-        <w:rPr>
-          <w:sz w:val="24"/>
-          <w:szCs w:val="24"/>
-        </w:rPr>
-        <w:t xml:space="preserve">Eine Konfiguration von zwei getrennten </w:t>
-      </w:r>
-      <w:proofErr w:type="spellStart"/>
-      <w:r>
-        <w:rPr>
-          <w:sz w:val="24"/>
-          <w:szCs w:val="24"/>
-        </w:rPr>
-        <w:t>Telemetrieseiten</w:t>
-      </w:r>
-      <w:proofErr w:type="spellEnd"/>
-      <w:r>
-        <w:rPr>
-          <w:sz w:val="24"/>
-          <w:szCs w:val="24"/>
-        </w:rPr>
-        <w:t xml:space="preserve"> ist aus Speichergründen auf den 14/16-er Sendern nicht möglich. Aus diesem Grund wurde das Konzept über Schalter implementiert. Das hat auch den Vorteil, dass man z.B.  zwei Seiten in </w:t>
+        <w:t>Schalter zur Umschaltung der Telemetrieseite konfigurieren (steht nur bei Doppelseiten zur Konfiguration):</w:t>
+      </w:r>
+    </w:p>
+    <w:p>
+      <w:pPr>
+        <w:pStyle w:val="Listenabsatz"/>
+        <w:rPr>
+          <w:sz w:val="24"/>
+          <w:szCs w:val="24"/>
+        </w:rPr>
+      </w:pPr>
+      <w:r>
+        <w:rPr>
+          <w:sz w:val="24"/>
+          <w:szCs w:val="24"/>
+        </w:rPr>
+        <w:t xml:space="preserve">Eine Konfiguration von zwei getrennten Telemetrieseiten ist aus Speichergründen auf den 14/16-er Sendern nicht möglich. Aus diesem Grund wurde das Konzept über Schalter implementiert. Das hat auch den Vorteil, dass man z.B.  zwei Seiten in </w:t>
       </w:r>
       <w:r>
         <w:rPr>
@@ -1849,23 +870,7 @@
           <w:szCs w:val="24"/>
         </w:rPr>
         <w:lastRenderedPageBreak/>
-        <w:t xml:space="preserve">Abhängigkeit des Flugzustandes schalten kann. Zum Wechsel zwischen den </w:t>
-      </w:r>
-      <w:proofErr w:type="spellStart"/>
-      <w:r>
-        <w:rPr>
-          <w:sz w:val="24"/>
-          <w:szCs w:val="24"/>
-        </w:rPr>
-        <w:t>Telemetrieseiten</w:t>
-      </w:r>
-      <w:proofErr w:type="spellEnd"/>
-      <w:r>
-        <w:rPr>
-          <w:sz w:val="24"/>
-          <w:szCs w:val="24"/>
-        </w:rPr>
-        <w:t xml:space="preserve"> kann auch ein logischer Schalter konfiguriert werden.</w:t>
+        <w:t>Abhängigkeit des Flugzustandes schalten kann. Zum Wechsel zwischen den Telemetrieseiten kann auch ein logischer Schalter konfiguriert werden.</w:t>
       </w:r>
     </w:p>
     <w:p>
@@ -1912,7 +917,7 @@
                     </pic:cNvPicPr>
                   </pic:nvPicPr>
                   <pic:blipFill>
-                    <a:blip r:embed="rId10"/>
+                    <a:blip r:embed="rId11"/>
                     <a:srcRect/>
                     <a:stretch>
                       <a:fillRect/>
@@ -1976,39 +981,7 @@
           <w:sz w:val="24"/>
           <w:szCs w:val="24"/>
         </w:rPr>
-        <w:t xml:space="preserve">Die folgenden Konfigurationen sind abhängig vom im </w:t>
-      </w:r>
-      <w:proofErr w:type="spellStart"/>
-      <w:r>
-        <w:rPr>
-          <w:sz w:val="24"/>
-          <w:szCs w:val="24"/>
-        </w:rPr>
-        <w:t>Datafile</w:t>
-      </w:r>
-      <w:proofErr w:type="spellEnd"/>
-      <w:r>
-        <w:rPr>
-          <w:sz w:val="24"/>
-          <w:szCs w:val="24"/>
-        </w:rPr>
-        <w:t xml:space="preserve"> konfigurierten Modelltyp </w:t>
-      </w:r>
-      <w:proofErr w:type="spellStart"/>
-      <w:r>
-        <w:rPr>
-          <w:sz w:val="24"/>
-          <w:szCs w:val="24"/>
-        </w:rPr>
-        <w:t>Elektro</w:t>
-      </w:r>
-      <w:proofErr w:type="spellEnd"/>
-      <w:r>
-        <w:rPr>
-          <w:sz w:val="24"/>
-          <w:szCs w:val="24"/>
-        </w:rPr>
-        <w:t xml:space="preserve">, Verbrenner oder Turbine. Beim Elektromodell folgt die </w:t>
+        <w:t xml:space="preserve">Die folgenden Konfigurationen sind abhängig vom im Datafile konfigurierten Modelltyp Elektro, Verbrenner oder Turbine. Beim Elektromodell folgt die </w:t>
       </w:r>
       <w:r>
         <w:rPr>
@@ -2017,9 +990,15 @@
           <w:sz w:val="24"/>
           <w:szCs w:val="24"/>
         </w:rPr>
-        <w:t xml:space="preserve">Anzahl der </w:t>
-      </w:r>
-      <w:proofErr w:type="spellStart"/>
+        <w:t>Anzahl der Lipozellen</w:t>
+      </w:r>
+      <w:r>
+        <w:rPr>
+          <w:sz w:val="24"/>
+          <w:szCs w:val="24"/>
+        </w:rPr>
+        <w:t xml:space="preserve">.  Diese kann je nach Wunsch ob man die umgerechnete Einzelzellspannung auswerten möchte oder die Gesamtspannung auf  </w:t>
+      </w:r>
       <w:r>
         <w:rPr>
           <w:i/>
@@ -2027,15 +1006,14 @@
           <w:sz w:val="24"/>
           <w:szCs w:val="24"/>
         </w:rPr>
-        <w:t>Lipozellen</w:t>
-      </w:r>
-      <w:proofErr w:type="spellEnd"/>
-      <w:r>
-        <w:rPr>
-          <w:sz w:val="24"/>
-          <w:szCs w:val="24"/>
-        </w:rPr>
-        <w:t xml:space="preserve">.  Diese kann je nach Wunsch ob man die umgerechnete Einzelzellspannung auswerten möchte oder die Gesamtspannung auf  </w:t>
+        <w:t xml:space="preserve">Zellenzahl </w:t>
+      </w:r>
+      <w:r>
+        <w:rPr>
+          <w:sz w:val="24"/>
+          <w:szCs w:val="24"/>
+        </w:rPr>
+        <w:t xml:space="preserve">bzw. für Gesamtspannung auf </w:t>
       </w:r>
       <w:r>
         <w:rPr>
@@ -2044,14 +1022,14 @@
           <w:sz w:val="24"/>
           <w:szCs w:val="24"/>
         </w:rPr>
-        <w:t xml:space="preserve">Zellenzahl </w:t>
-      </w:r>
-      <w:r>
-        <w:rPr>
-          <w:sz w:val="24"/>
-          <w:szCs w:val="24"/>
-        </w:rPr>
-        <w:t xml:space="preserve">bzw. für Gesamtspannung auf </w:t>
+        <w:t>1</w:t>
+      </w:r>
+      <w:r>
+        <w:rPr>
+          <w:sz w:val="24"/>
+          <w:szCs w:val="24"/>
+        </w:rPr>
+        <w:t xml:space="preserve"> konfiguriert.  Wird Einzelzellüberwachung als Telemetriesensor gebunden, welcher die niedrigste Zellspannung  zurückgibt, ist die </w:t>
       </w:r>
       <w:r>
         <w:rPr>
@@ -2060,30 +1038,14 @@
           <w:sz w:val="24"/>
           <w:szCs w:val="24"/>
         </w:rPr>
-        <w:t>1</w:t>
-      </w:r>
-      <w:r>
-        <w:rPr>
-          <w:sz w:val="24"/>
-          <w:szCs w:val="24"/>
-        </w:rPr>
-        <w:t xml:space="preserve"> konfiguriert.  Wird Einzelzellüberwachung als </w:t>
-      </w:r>
-      <w:proofErr w:type="spellStart"/>
-      <w:r>
-        <w:rPr>
-          <w:sz w:val="24"/>
-          <w:szCs w:val="24"/>
-        </w:rPr>
-        <w:t>Telemetriesensor</w:t>
-      </w:r>
-      <w:proofErr w:type="spellEnd"/>
-      <w:r>
-        <w:rPr>
-          <w:sz w:val="24"/>
-          <w:szCs w:val="24"/>
-        </w:rPr>
-        <w:t xml:space="preserve"> gebunden, welcher die niedrigste Zellspannung  zurückgibt, ist die </w:t>
+        <w:t>Anzahl der Lipozellen</w:t>
+      </w:r>
+      <w:r>
+        <w:rPr>
+          <w:sz w:val="24"/>
+          <w:szCs w:val="24"/>
+        </w:rPr>
+        <w:t xml:space="preserve"> ebenfalls mit </w:t>
       </w:r>
       <w:r>
         <w:rPr>
@@ -2092,9 +1054,24 @@
           <w:sz w:val="24"/>
           <w:szCs w:val="24"/>
         </w:rPr>
-        <w:t xml:space="preserve">Anzahl der </w:t>
-      </w:r>
-      <w:proofErr w:type="spellStart"/>
+        <w:t xml:space="preserve">1 </w:t>
+      </w:r>
+      <w:r>
+        <w:rPr>
+          <w:sz w:val="24"/>
+          <w:szCs w:val="24"/>
+        </w:rPr>
+        <w:t>zu konfigurieren.</w:t>
+      </w:r>
+    </w:p>
+    <w:p>
+      <w:pPr>
+        <w:pStyle w:val="Listenabsatz"/>
+        <w:rPr>
+          <w:sz w:val="24"/>
+          <w:szCs w:val="24"/>
+        </w:rPr>
+      </w:pPr>
       <w:r>
         <w:rPr>
           <w:i/>
@@ -2102,15 +1079,14 @@
           <w:sz w:val="24"/>
           <w:szCs w:val="24"/>
         </w:rPr>
-        <w:t>Lipozellen</w:t>
-      </w:r>
-      <w:proofErr w:type="spellEnd"/>
-      <w:r>
-        <w:rPr>
-          <w:sz w:val="24"/>
-          <w:szCs w:val="24"/>
-        </w:rPr>
-        <w:t xml:space="preserve"> ebenfalls mit </w:t>
+        <w:t>Kapazität</w:t>
+      </w:r>
+      <w:r>
+        <w:rPr>
+          <w:sz w:val="24"/>
+          <w:szCs w:val="24"/>
+        </w:rPr>
+        <w:t xml:space="preserve"> entspricht der </w:t>
       </w:r>
       <w:r>
         <w:rPr>
@@ -2119,24 +1095,15 @@
           <w:sz w:val="24"/>
           <w:szCs w:val="24"/>
         </w:rPr>
-        <w:t xml:space="preserve">1 </w:t>
-      </w:r>
-      <w:r>
-        <w:rPr>
-          <w:sz w:val="24"/>
-          <w:szCs w:val="24"/>
-        </w:rPr>
-        <w:t>zu konfigurieren.</w:t>
-      </w:r>
-    </w:p>
-    <w:p>
-      <w:pPr>
-        <w:pStyle w:val="Listenabsatz"/>
-        <w:rPr>
-          <w:sz w:val="24"/>
-          <w:szCs w:val="24"/>
-        </w:rPr>
-      </w:pPr>
+        <w:t>Tankfüllmenge</w:t>
+      </w:r>
+      <w:r>
+        <w:rPr>
+          <w:sz w:val="24"/>
+          <w:szCs w:val="24"/>
+        </w:rPr>
+        <w:t xml:space="preserve"> bei Verbrenner - bzw. der </w:t>
+      </w:r>
       <w:r>
         <w:rPr>
           <w:i/>
@@ -2144,31 +1111,26 @@
           <w:sz w:val="24"/>
           <w:szCs w:val="24"/>
         </w:rPr>
-        <w:t>Kapazität</w:t>
-      </w:r>
-      <w:r>
-        <w:rPr>
-          <w:sz w:val="24"/>
-          <w:szCs w:val="24"/>
-        </w:rPr>
-        <w:t xml:space="preserve"> entspricht der </w:t>
-      </w:r>
-      <w:r>
+        <w:t>Akkukapazität</w:t>
+      </w:r>
+      <w:r>
+        <w:rPr>
+          <w:sz w:val="24"/>
+          <w:szCs w:val="24"/>
+        </w:rPr>
+        <w:t xml:space="preserve"> bei Elektromodellen.</w:t>
+      </w:r>
+    </w:p>
+    <w:p>
+      <w:pPr>
+        <w:pStyle w:val="Listenabsatz"/>
         <w:rPr>
           <w:i/>
           <w:color w:val="548DD4" w:themeColor="text2" w:themeTint="99"/>
           <w:sz w:val="24"/>
           <w:szCs w:val="24"/>
         </w:rPr>
-        <w:t>Tankfüllmenge</w:t>
-      </w:r>
-      <w:r>
-        <w:rPr>
-          <w:sz w:val="24"/>
-          <w:szCs w:val="24"/>
-        </w:rPr>
-        <w:t xml:space="preserve"> bei Verbrenner - bzw. der </w:t>
-      </w:r>
+      </w:pPr>
       <w:r>
         <w:rPr>
           <w:i/>
@@ -2176,68 +1138,14 @@
           <w:sz w:val="24"/>
           <w:szCs w:val="24"/>
         </w:rPr>
-        <w:t>Akkukapazität</w:t>
-      </w:r>
-      <w:r>
-        <w:rPr>
-          <w:sz w:val="24"/>
-          <w:szCs w:val="24"/>
-        </w:rPr>
-        <w:t xml:space="preserve"> bei Elektromodellen.</w:t>
-      </w:r>
-    </w:p>
-    <w:p>
-      <w:pPr>
-        <w:pStyle w:val="Listenabsatz"/>
-        <w:rPr>
-          <w:i/>
-          <w:color w:val="548DD4" w:themeColor="text2" w:themeTint="99"/>
-          <w:sz w:val="24"/>
-          <w:szCs w:val="24"/>
-        </w:rPr>
-      </w:pPr>
-      <w:proofErr w:type="spellStart"/>
-      <w:r>
-        <w:rPr>
-          <w:i/>
-          <w:color w:val="548DD4" w:themeColor="text2" w:themeTint="99"/>
-          <w:sz w:val="24"/>
-          <w:szCs w:val="24"/>
-        </w:rPr>
-        <w:t>Zählwert</w:t>
-      </w:r>
-      <w:proofErr w:type="spellEnd"/>
-      <w:r>
-        <w:rPr>
-          <w:i/>
-          <w:color w:val="548DD4" w:themeColor="text2" w:themeTint="99"/>
-          <w:sz w:val="24"/>
-          <w:szCs w:val="24"/>
-        </w:rPr>
-        <w:t xml:space="preserve"> Kapazität </w:t>
-      </w:r>
-      <w:r>
-        <w:rPr>
-          <w:sz w:val="24"/>
-          <w:szCs w:val="24"/>
-        </w:rPr>
-        <w:t xml:space="preserve">definiert den </w:t>
-      </w:r>
-      <w:proofErr w:type="spellStart"/>
-      <w:r>
-        <w:rPr>
-          <w:sz w:val="24"/>
-          <w:szCs w:val="24"/>
-        </w:rPr>
-        <w:t>Zählwert</w:t>
-      </w:r>
-      <w:proofErr w:type="spellEnd"/>
-      <w:r>
-        <w:rPr>
-          <w:sz w:val="24"/>
-          <w:szCs w:val="24"/>
-        </w:rPr>
-        <w:t xml:space="preserve"> womit </w:t>
+        <w:t xml:space="preserve">Zählwert Kapazität </w:t>
+      </w:r>
+      <w:r>
+        <w:rPr>
+          <w:sz w:val="24"/>
+          <w:szCs w:val="24"/>
+        </w:rPr>
+        <w:t xml:space="preserve">definiert den Zählwert womit </w:t>
       </w:r>
       <w:r>
         <w:rPr>
@@ -2324,10 +1232,10 @@
                     </pic:cNvPicPr>
                   </pic:nvPicPr>
                   <pic:blipFill>
-                    <a:blip r:embed="rId11">
+                    <a:blip r:embed="rId12">
                       <a:extLst>
                         <a:ext uri="{28A0092B-C50C-407E-A947-70E740481C1C}">
-                          <a14:useLocalDpi xmlns="" xmlns:wpc="http://schemas.microsoft.com/office/word/2010/wordprocessingCanvas" xmlns:mc="http://schemas.openxmlformats.org/markup-compatibility/2006" xmlns:o="urn:schemas-microsoft-com:office:office" xmlns:v="urn:schemas-microsoft-com:vml" xmlns:wp14="http://schemas.microsoft.com/office/word/2010/wordprocessingDrawing" xmlns:w10="urn:schemas-microsoft-com:office:word" xmlns:w="http://schemas.openxmlformats.org/wordprocessingml/2006/main" xmlns:w14="http://schemas.microsoft.com/office/word/2010/wordml" xmlns:wpg="http://schemas.microsoft.com/office/word/2010/wordprocessingGroup" xmlns:wpi="http://schemas.microsoft.com/office/word/2010/wordprocessingInk" xmlns:wps="http://schemas.microsoft.com/office/word/2010/wordprocessingShape" xmlns:a14="http://schemas.microsoft.com/office/drawing/2010/main" val="0"/>
+                          <a14:useLocalDpi xmlns:a14="http://schemas.microsoft.com/office/drawing/2010/main" val="0"/>
                         </a:ext>
                       </a:extLst>
                     </a:blip>
@@ -2384,25 +1292,7 @@
           <w:szCs w:val="28"/>
         </w:rPr>
         <w:lastRenderedPageBreak/>
-        <w:t xml:space="preserve">Bindung der Rahmen an Sensoren, </w:t>
-      </w:r>
-      <w:proofErr w:type="spellStart"/>
-      <w:r>
-        <w:rPr>
-          <w:b/>
-          <w:sz w:val="28"/>
-          <w:szCs w:val="28"/>
-        </w:rPr>
-        <w:t>Timer</w:t>
-      </w:r>
-      <w:proofErr w:type="spellEnd"/>
-      <w:r>
-        <w:rPr>
-          <w:b/>
-          <w:sz w:val="28"/>
-          <w:szCs w:val="28"/>
-        </w:rPr>
-        <w:t xml:space="preserve"> oder Modellfotos : </w:t>
+        <w:t xml:space="preserve">Bindung der Rahmen an Sensoren, Timer oder Modellfotos : </w:t>
       </w:r>
     </w:p>
     <w:p>
@@ -2436,7 +1326,6 @@
         </w:rPr>
         <w:t xml:space="preserve">in die </w:t>
       </w:r>
-      <w:proofErr w:type="spellStart"/>
       <w:r>
         <w:rPr>
           <w:i/>
@@ -2444,17 +1333,7 @@
           <w:sz w:val="24"/>
           <w:szCs w:val="24"/>
         </w:rPr>
-        <w:t>ScrLib</w:t>
-      </w:r>
-      <w:proofErr w:type="spellEnd"/>
-      <w:r>
-        <w:rPr>
-          <w:i/>
-          <w:color w:val="548DD4" w:themeColor="text2" w:themeTint="99"/>
-          <w:sz w:val="24"/>
-          <w:szCs w:val="24"/>
-        </w:rPr>
-        <w:t xml:space="preserve"> </w:t>
+        <w:t xml:space="preserve">ScrLib </w:t>
       </w:r>
       <w:r>
         <w:rPr>
@@ -2497,7 +1376,7 @@
                     </pic:cNvPicPr>
                   </pic:nvPicPr>
                   <pic:blipFill>
-                    <a:blip r:embed="rId12"/>
+                    <a:blip r:embed="rId13"/>
                     <a:srcRect/>
                     <a:stretch>
                       <a:fillRect/>
@@ -2591,10 +1470,10 @@
                     </pic:cNvPicPr>
                   </pic:nvPicPr>
                   <pic:blipFill>
-                    <a:blip r:embed="rId13">
+                    <a:blip r:embed="rId14">
                       <a:extLst>
                         <a:ext uri="{28A0092B-C50C-407E-A947-70E740481C1C}">
-                          <a14:useLocalDpi xmlns="" xmlns:wpc="http://schemas.microsoft.com/office/word/2010/wordprocessingCanvas" xmlns:mc="http://schemas.openxmlformats.org/markup-compatibility/2006" xmlns:o="urn:schemas-microsoft-com:office:office" xmlns:v="urn:schemas-microsoft-com:vml" xmlns:wp14="http://schemas.microsoft.com/office/word/2010/wordprocessingDrawing" xmlns:w10="urn:schemas-microsoft-com:office:word" xmlns:w="http://schemas.openxmlformats.org/wordprocessingml/2006/main" xmlns:w14="http://schemas.microsoft.com/office/word/2010/wordml" xmlns:wpg="http://schemas.microsoft.com/office/word/2010/wordprocessingGroup" xmlns:wpi="http://schemas.microsoft.com/office/word/2010/wordprocessingInk" xmlns:wps="http://schemas.microsoft.com/office/word/2010/wordprocessingShape" xmlns:a14="http://schemas.microsoft.com/office/drawing/2010/main" val="0"/>
+                          <a14:useLocalDpi xmlns:a14="http://schemas.microsoft.com/office/drawing/2010/main" val="0"/>
                         </a:ext>
                       </a:extLst>
                     </a:blip>
@@ -2647,7 +1526,6 @@
         </w:rPr>
         <w:t xml:space="preserve">Wurden </w:t>
       </w:r>
-      <w:proofErr w:type="spellStart"/>
       <w:r>
         <w:rPr>
           <w:i/>
@@ -2657,125 +1535,12 @@
         </w:rPr>
         <w:t>Timer</w:t>
       </w:r>
-      <w:proofErr w:type="spellEnd"/>
-      <w:r>
-        <w:rPr>
-          <w:sz w:val="24"/>
-          <w:szCs w:val="24"/>
-        </w:rPr>
-        <w:t xml:space="preserve"> im </w:t>
-      </w:r>
-      <w:proofErr w:type="spellStart"/>
-      <w:r>
-        <w:rPr>
-          <w:sz w:val="24"/>
-          <w:szCs w:val="24"/>
-        </w:rPr>
-        <w:t>Datafile</w:t>
-      </w:r>
-      <w:proofErr w:type="spellEnd"/>
-      <w:r>
-        <w:rPr>
-          <w:sz w:val="24"/>
-          <w:szCs w:val="24"/>
-        </w:rPr>
-        <w:t xml:space="preserve"> als Rahmenlabel definiert, wechselt die Konfiguration entsprechend von Sensor auf </w:t>
-      </w:r>
-      <w:proofErr w:type="spellStart"/>
-      <w:r>
-        <w:rPr>
-          <w:sz w:val="24"/>
-          <w:szCs w:val="24"/>
-        </w:rPr>
-        <w:t>Timerparameter</w:t>
-      </w:r>
-      <w:proofErr w:type="spellEnd"/>
-      <w:r>
-        <w:rPr>
-          <w:sz w:val="24"/>
-          <w:szCs w:val="24"/>
-        </w:rPr>
-        <w:t xml:space="preserve">. Hier sind jeweils ein Start-, Stopp- und </w:t>
-      </w:r>
-      <w:proofErr w:type="spellStart"/>
-      <w:r>
-        <w:rPr>
-          <w:sz w:val="24"/>
-          <w:szCs w:val="24"/>
-        </w:rPr>
-        <w:t>Resetschalter</w:t>
-      </w:r>
-      <w:proofErr w:type="spellEnd"/>
-      <w:r>
-        <w:rPr>
-          <w:sz w:val="24"/>
-          <w:szCs w:val="24"/>
-        </w:rPr>
-        <w:t xml:space="preserve">  sowie der </w:t>
-      </w:r>
-      <w:proofErr w:type="spellStart"/>
-      <w:r>
-        <w:rPr>
-          <w:sz w:val="24"/>
-          <w:szCs w:val="24"/>
-        </w:rPr>
-        <w:t>Timerwert</w:t>
-      </w:r>
-      <w:proofErr w:type="spellEnd"/>
-      <w:r>
-        <w:rPr>
-          <w:sz w:val="24"/>
-          <w:szCs w:val="24"/>
-        </w:rPr>
-        <w:t xml:space="preserve"> je nach </w:t>
-      </w:r>
-      <w:proofErr w:type="spellStart"/>
-      <w:r>
-        <w:rPr>
-          <w:sz w:val="24"/>
-          <w:szCs w:val="24"/>
-        </w:rPr>
-        <w:t>Datafile</w:t>
-      </w:r>
-      <w:proofErr w:type="spellEnd"/>
-      <w:r>
-        <w:rPr>
-          <w:sz w:val="24"/>
-          <w:szCs w:val="24"/>
-        </w:rPr>
-        <w:t xml:space="preserve"> - Definition in Sekunden oder Minuten zu konfigurieren.  Die Einheit wird nach </w:t>
-      </w:r>
-      <w:proofErr w:type="spellStart"/>
-      <w:r>
-        <w:rPr>
-          <w:sz w:val="24"/>
-          <w:szCs w:val="24"/>
-        </w:rPr>
-        <w:t>Preset</w:t>
-      </w:r>
-      <w:proofErr w:type="spellEnd"/>
-      <w:r>
-        <w:rPr>
-          <w:sz w:val="24"/>
-          <w:szCs w:val="24"/>
-        </w:rPr>
-        <w:t xml:space="preserve"> und der </w:t>
-      </w:r>
-      <w:proofErr w:type="spellStart"/>
-      <w:r>
-        <w:rPr>
-          <w:sz w:val="24"/>
-          <w:szCs w:val="24"/>
-        </w:rPr>
-        <w:t>TimerID</w:t>
-      </w:r>
-      <w:proofErr w:type="spellEnd"/>
-      <w:r>
-        <w:rPr>
-          <w:sz w:val="24"/>
-          <w:szCs w:val="24"/>
-        </w:rPr>
-        <w:t xml:space="preserve"> in </w:t>
+      <w:r>
+        <w:rPr>
+          <w:sz w:val="24"/>
+          <w:szCs w:val="24"/>
+        </w:rPr>
+        <w:t xml:space="preserve"> im Datafile als Rahmenlabel definiert, wechselt die Konfiguration entsprechend von Sensor auf Timerparameter. Hier sind jeweils ein Start-, Stopp- und Resetschalter  sowie der Timerwert je nach Datafile - Definition in Sekunden oder Minuten zu konfigurieren.  Die Einheit wird nach Preset und der TimerID in </w:t>
       </w:r>
       <w:r>
         <w:rPr>
@@ -2807,25 +1572,8 @@
           <w:sz w:val="24"/>
           <w:szCs w:val="24"/>
         </w:rPr>
-        <w:t xml:space="preserve">angezeigt. Definition des </w:t>
-      </w:r>
-      <w:proofErr w:type="spellStart"/>
-      <w:r>
-        <w:rPr>
-          <w:sz w:val="24"/>
-          <w:szCs w:val="24"/>
-        </w:rPr>
-        <w:t>Timertyps</w:t>
-      </w:r>
-      <w:proofErr w:type="spellEnd"/>
-      <w:r>
-        <w:rPr>
-          <w:sz w:val="24"/>
-          <w:szCs w:val="24"/>
-        </w:rPr>
-        <w:t xml:space="preserve"> </w:t>
-      </w:r>
-      <w:proofErr w:type="spellStart"/>
+        <w:t xml:space="preserve">angezeigt. Definition des Timertyps </w:t>
+      </w:r>
       <w:r>
         <w:rPr>
           <w:i/>
@@ -2833,9 +1581,15 @@
           <w:sz w:val="24"/>
           <w:szCs w:val="24"/>
         </w:rPr>
-        <w:t>count</w:t>
-      </w:r>
-      <w:proofErr w:type="spellEnd"/>
+        <w:t>count up / count down</w:t>
+      </w:r>
+      <w:r>
+        <w:rPr>
+          <w:sz w:val="24"/>
+          <w:szCs w:val="24"/>
+        </w:rPr>
+        <w:t xml:space="preserve"> sowie </w:t>
+      </w:r>
       <w:r>
         <w:rPr>
           <w:i/>
@@ -2843,9 +1597,15 @@
           <w:sz w:val="24"/>
           <w:szCs w:val="24"/>
         </w:rPr>
-        <w:t xml:space="preserve"> </w:t>
-      </w:r>
-      <w:proofErr w:type="spellStart"/>
+        <w:t>Minuten</w:t>
+      </w:r>
+      <w:r>
+        <w:rPr>
+          <w:sz w:val="24"/>
+          <w:szCs w:val="24"/>
+        </w:rPr>
+        <w:t xml:space="preserve"> oder </w:t>
+      </w:r>
       <w:r>
         <w:rPr>
           <w:i/>
@@ -2853,9 +1613,15 @@
           <w:sz w:val="24"/>
           <w:szCs w:val="24"/>
         </w:rPr>
-        <w:t>up</w:t>
-      </w:r>
-      <w:proofErr w:type="spellEnd"/>
+        <w:t>Sekunden</w:t>
+      </w:r>
+      <w:r>
+        <w:rPr>
+          <w:sz w:val="24"/>
+          <w:szCs w:val="24"/>
+        </w:rPr>
+        <w:t xml:space="preserve"> sind nur im Datafile möglich und werden im Kapitel  </w:t>
+      </w:r>
       <w:r>
         <w:rPr>
           <w:i/>
@@ -2863,9 +1629,15 @@
           <w:sz w:val="24"/>
           <w:szCs w:val="24"/>
         </w:rPr>
-        <w:t xml:space="preserve"> / </w:t>
-      </w:r>
-      <w:proofErr w:type="spellStart"/>
+        <w:t>Aufbau Datafile</w:t>
+      </w:r>
+      <w:r>
+        <w:rPr>
+          <w:sz w:val="24"/>
+          <w:szCs w:val="24"/>
+        </w:rPr>
+        <w:t xml:space="preserve">beschrieben. Die Konfiguration eines </w:t>
+      </w:r>
       <w:r>
         <w:rPr>
           <w:i/>
@@ -2873,9 +1645,31 @@
           <w:sz w:val="24"/>
           <w:szCs w:val="24"/>
         </w:rPr>
-        <w:t>count</w:t>
-      </w:r>
-      <w:proofErr w:type="spellEnd"/>
+        <w:t>Stopp</w:t>
+      </w:r>
+      <w:r>
+        <w:rPr>
+          <w:sz w:val="24"/>
+          <w:szCs w:val="24"/>
+        </w:rPr>
+        <w:t xml:space="preserve"> Schalters kann wegfallen. In dem Fall läuft der Timer nur wenn Schalter </w:t>
+      </w:r>
+      <w:r>
+        <w:rPr>
+          <w:i/>
+          <w:color w:val="1F497D" w:themeColor="text2"/>
+          <w:sz w:val="24"/>
+          <w:szCs w:val="24"/>
+        </w:rPr>
+        <w:t xml:space="preserve">Start </w:t>
+      </w:r>
+      <w:r>
+        <w:rPr>
+          <w:sz w:val="24"/>
+          <w:szCs w:val="24"/>
+        </w:rPr>
+        <w:t xml:space="preserve">aktiv ist. Bis zu 4 Timer können im Datafile definiert werden.  Timerwerte werden bei Abschaltung des Senders bzw. Modellwechsel modellspezifisch gespeichert. Der </w:t>
+      </w:r>
       <w:r>
         <w:rPr>
           <w:i/>
@@ -2883,14 +1677,14 @@
           <w:sz w:val="24"/>
           <w:szCs w:val="24"/>
         </w:rPr>
-        <w:t xml:space="preserve"> down</w:t>
-      </w:r>
-      <w:r>
-        <w:rPr>
-          <w:sz w:val="24"/>
-          <w:szCs w:val="24"/>
-        </w:rPr>
-        <w:t xml:space="preserve"> sowie </w:t>
+        <w:t>Preset Wert</w:t>
+      </w:r>
+      <w:r>
+        <w:rPr>
+          <w:sz w:val="24"/>
+          <w:szCs w:val="24"/>
+        </w:rPr>
+        <w:t xml:space="preserve"> entspricht bei Typ </w:t>
       </w:r>
       <w:r>
         <w:rPr>
@@ -2899,14 +1693,14 @@
           <w:sz w:val="24"/>
           <w:szCs w:val="24"/>
         </w:rPr>
-        <w:t>Minuten</w:t>
-      </w:r>
-      <w:r>
-        <w:rPr>
-          <w:sz w:val="24"/>
-          <w:szCs w:val="24"/>
-        </w:rPr>
-        <w:t xml:space="preserve"> oder </w:t>
+        <w:t>count down</w:t>
+      </w:r>
+      <w:r>
+        <w:rPr>
+          <w:sz w:val="24"/>
+          <w:szCs w:val="24"/>
+        </w:rPr>
+        <w:t xml:space="preserve"> dem Startwert des Timers bzw. bei </w:t>
       </w:r>
       <w:r>
         <w:rPr>
@@ -2915,30 +1709,14 @@
           <w:sz w:val="24"/>
           <w:szCs w:val="24"/>
         </w:rPr>
-        <w:t>Sekunden</w:t>
-      </w:r>
-      <w:r>
-        <w:rPr>
-          <w:sz w:val="24"/>
-          <w:szCs w:val="24"/>
-        </w:rPr>
-        <w:t xml:space="preserve"> sind nur im </w:t>
-      </w:r>
-      <w:proofErr w:type="spellStart"/>
-      <w:r>
-        <w:rPr>
-          <w:sz w:val="24"/>
-          <w:szCs w:val="24"/>
-        </w:rPr>
-        <w:t>Datafile</w:t>
-      </w:r>
-      <w:proofErr w:type="spellEnd"/>
-      <w:r>
-        <w:rPr>
-          <w:sz w:val="24"/>
-          <w:szCs w:val="24"/>
-        </w:rPr>
-        <w:t xml:space="preserve"> möglich und werden im Kapitel  </w:t>
+        <w:t>count up</w:t>
+      </w:r>
+      <w:r>
+        <w:rPr>
+          <w:sz w:val="24"/>
+          <w:szCs w:val="24"/>
+        </w:rPr>
+        <w:t xml:space="preserve"> dem Endwert. Erreichen des Endwertes </w:t>
       </w:r>
       <w:r>
         <w:rPr>
@@ -2947,9 +1725,15 @@
           <w:sz w:val="24"/>
           <w:szCs w:val="24"/>
         </w:rPr>
-        <w:t xml:space="preserve">Aufbau </w:t>
-      </w:r>
-      <w:proofErr w:type="spellStart"/>
+        <w:t>count up</w:t>
+      </w:r>
+      <w:r>
+        <w:rPr>
+          <w:sz w:val="24"/>
+          <w:szCs w:val="24"/>
+        </w:rPr>
+        <w:t xml:space="preserve"> bzw. 0 bei </w:t>
+      </w:r>
       <w:r>
         <w:rPr>
           <w:i/>
@@ -2957,300 +1741,7 @@
           <w:sz w:val="24"/>
           <w:szCs w:val="24"/>
         </w:rPr>
-        <w:t>Datafile</w:t>
-      </w:r>
-      <w:r>
-        <w:rPr>
-          <w:sz w:val="24"/>
-          <w:szCs w:val="24"/>
-        </w:rPr>
-        <w:t>beschrieben</w:t>
-      </w:r>
-      <w:proofErr w:type="spellEnd"/>
-      <w:r>
-        <w:rPr>
-          <w:sz w:val="24"/>
-          <w:szCs w:val="24"/>
-        </w:rPr>
-        <w:t xml:space="preserve">. Die Konfiguration eines </w:t>
-      </w:r>
-      <w:r>
-        <w:rPr>
-          <w:i/>
-          <w:color w:val="548DD4" w:themeColor="text2" w:themeTint="99"/>
-          <w:sz w:val="24"/>
-          <w:szCs w:val="24"/>
-        </w:rPr>
-        <w:t>Stopp</w:t>
-      </w:r>
-      <w:r>
-        <w:rPr>
-          <w:sz w:val="24"/>
-          <w:szCs w:val="24"/>
-        </w:rPr>
-        <w:t xml:space="preserve"> Schalters kann wegfallen. In dem Fall läuft der </w:t>
-      </w:r>
-      <w:proofErr w:type="spellStart"/>
-      <w:r>
-        <w:rPr>
-          <w:sz w:val="24"/>
-          <w:szCs w:val="24"/>
-        </w:rPr>
-        <w:t>Timer</w:t>
-      </w:r>
-      <w:proofErr w:type="spellEnd"/>
-      <w:r>
-        <w:rPr>
-          <w:sz w:val="24"/>
-          <w:szCs w:val="24"/>
-        </w:rPr>
-        <w:t xml:space="preserve"> nur wenn Schalter </w:t>
-      </w:r>
-      <w:r>
-        <w:rPr>
-          <w:i/>
-          <w:color w:val="1F497D" w:themeColor="text2"/>
-          <w:sz w:val="24"/>
-          <w:szCs w:val="24"/>
-        </w:rPr>
-        <w:t xml:space="preserve">Start </w:t>
-      </w:r>
-      <w:r>
-        <w:rPr>
-          <w:sz w:val="24"/>
-          <w:szCs w:val="24"/>
-        </w:rPr>
-        <w:t xml:space="preserve">aktiv ist. Bis zu 4 </w:t>
-      </w:r>
-      <w:proofErr w:type="spellStart"/>
-      <w:r>
-        <w:rPr>
-          <w:sz w:val="24"/>
-          <w:szCs w:val="24"/>
-        </w:rPr>
-        <w:t>Timer</w:t>
-      </w:r>
-      <w:proofErr w:type="spellEnd"/>
-      <w:r>
-        <w:rPr>
-          <w:sz w:val="24"/>
-          <w:szCs w:val="24"/>
-        </w:rPr>
-        <w:t xml:space="preserve"> können im </w:t>
-      </w:r>
-      <w:proofErr w:type="spellStart"/>
-      <w:r>
-        <w:rPr>
-          <w:sz w:val="24"/>
-          <w:szCs w:val="24"/>
-        </w:rPr>
-        <w:t>Datafile</w:t>
-      </w:r>
-      <w:proofErr w:type="spellEnd"/>
-      <w:r>
-        <w:rPr>
-          <w:sz w:val="24"/>
-          <w:szCs w:val="24"/>
-        </w:rPr>
-        <w:t xml:space="preserve"> definiert werden.  </w:t>
-      </w:r>
-      <w:proofErr w:type="spellStart"/>
-      <w:r>
-        <w:rPr>
-          <w:sz w:val="24"/>
-          <w:szCs w:val="24"/>
-        </w:rPr>
-        <w:t>Timerwerte</w:t>
-      </w:r>
-      <w:proofErr w:type="spellEnd"/>
-      <w:r>
-        <w:rPr>
-          <w:sz w:val="24"/>
-          <w:szCs w:val="24"/>
-        </w:rPr>
-        <w:t xml:space="preserve"> werden bei Abschaltung des Senders bzw. Modellwechsel modellspezifisch gespeichert. Der </w:t>
-      </w:r>
-      <w:proofErr w:type="spellStart"/>
-      <w:r>
-        <w:rPr>
-          <w:i/>
-          <w:color w:val="548DD4" w:themeColor="text2" w:themeTint="99"/>
-          <w:sz w:val="24"/>
-          <w:szCs w:val="24"/>
-        </w:rPr>
-        <w:t>Preset</w:t>
-      </w:r>
-      <w:proofErr w:type="spellEnd"/>
-      <w:r>
-        <w:rPr>
-          <w:i/>
-          <w:color w:val="548DD4" w:themeColor="text2" w:themeTint="99"/>
-          <w:sz w:val="24"/>
-          <w:szCs w:val="24"/>
-        </w:rPr>
-        <w:t xml:space="preserve"> Wert</w:t>
-      </w:r>
-      <w:r>
-        <w:rPr>
-          <w:sz w:val="24"/>
-          <w:szCs w:val="24"/>
-        </w:rPr>
-        <w:t xml:space="preserve"> entspricht bei Typ </w:t>
-      </w:r>
-      <w:proofErr w:type="spellStart"/>
-      <w:r>
-        <w:rPr>
-          <w:i/>
-          <w:color w:val="548DD4" w:themeColor="text2" w:themeTint="99"/>
-          <w:sz w:val="24"/>
-          <w:szCs w:val="24"/>
-        </w:rPr>
-        <w:t>count</w:t>
-      </w:r>
-      <w:proofErr w:type="spellEnd"/>
-      <w:r>
-        <w:rPr>
-          <w:i/>
-          <w:color w:val="548DD4" w:themeColor="text2" w:themeTint="99"/>
-          <w:sz w:val="24"/>
-          <w:szCs w:val="24"/>
-        </w:rPr>
-        <w:t xml:space="preserve"> down</w:t>
-      </w:r>
-      <w:r>
-        <w:rPr>
-          <w:sz w:val="24"/>
-          <w:szCs w:val="24"/>
-        </w:rPr>
-        <w:t xml:space="preserve"> dem Startwert des </w:t>
-      </w:r>
-      <w:proofErr w:type="spellStart"/>
-      <w:r>
-        <w:rPr>
-          <w:sz w:val="24"/>
-          <w:szCs w:val="24"/>
-        </w:rPr>
-        <w:t>Timers</w:t>
-      </w:r>
-      <w:proofErr w:type="spellEnd"/>
-      <w:r>
-        <w:rPr>
-          <w:sz w:val="24"/>
-          <w:szCs w:val="24"/>
-        </w:rPr>
-        <w:t xml:space="preserve"> bzw. bei </w:t>
-      </w:r>
-      <w:proofErr w:type="spellStart"/>
-      <w:r>
-        <w:rPr>
-          <w:i/>
-          <w:color w:val="548DD4" w:themeColor="text2" w:themeTint="99"/>
-          <w:sz w:val="24"/>
-          <w:szCs w:val="24"/>
-        </w:rPr>
-        <w:t>count</w:t>
-      </w:r>
-      <w:proofErr w:type="spellEnd"/>
-      <w:r>
-        <w:rPr>
-          <w:i/>
-          <w:color w:val="548DD4" w:themeColor="text2" w:themeTint="99"/>
-          <w:sz w:val="24"/>
-          <w:szCs w:val="24"/>
-        </w:rPr>
-        <w:t xml:space="preserve"> </w:t>
-      </w:r>
-      <w:proofErr w:type="spellStart"/>
-      <w:r>
-        <w:rPr>
-          <w:i/>
-          <w:color w:val="548DD4" w:themeColor="text2" w:themeTint="99"/>
-          <w:sz w:val="24"/>
-          <w:szCs w:val="24"/>
-        </w:rPr>
-        <w:t>up</w:t>
-      </w:r>
-      <w:proofErr w:type="spellEnd"/>
-      <w:r>
-        <w:rPr>
-          <w:sz w:val="24"/>
-          <w:szCs w:val="24"/>
-        </w:rPr>
-        <w:t xml:space="preserve"> dem </w:t>
-      </w:r>
-      <w:proofErr w:type="spellStart"/>
-      <w:r>
-        <w:rPr>
-          <w:sz w:val="24"/>
-          <w:szCs w:val="24"/>
-        </w:rPr>
-        <w:t>Endwert</w:t>
-      </w:r>
-      <w:proofErr w:type="spellEnd"/>
-      <w:r>
-        <w:rPr>
-          <w:sz w:val="24"/>
-          <w:szCs w:val="24"/>
-        </w:rPr>
-        <w:t xml:space="preserve">. Erreichen des Endwertes </w:t>
-      </w:r>
-      <w:proofErr w:type="spellStart"/>
-      <w:r>
-        <w:rPr>
-          <w:i/>
-          <w:color w:val="548DD4" w:themeColor="text2" w:themeTint="99"/>
-          <w:sz w:val="24"/>
-          <w:szCs w:val="24"/>
-        </w:rPr>
-        <w:t>count</w:t>
-      </w:r>
-      <w:proofErr w:type="spellEnd"/>
-      <w:r>
-        <w:rPr>
-          <w:i/>
-          <w:color w:val="548DD4" w:themeColor="text2" w:themeTint="99"/>
-          <w:sz w:val="24"/>
-          <w:szCs w:val="24"/>
-        </w:rPr>
-        <w:t xml:space="preserve"> </w:t>
-      </w:r>
-      <w:proofErr w:type="spellStart"/>
-      <w:r>
-        <w:rPr>
-          <w:i/>
-          <w:color w:val="548DD4" w:themeColor="text2" w:themeTint="99"/>
-          <w:sz w:val="24"/>
-          <w:szCs w:val="24"/>
-        </w:rPr>
-        <w:t>up</w:t>
-      </w:r>
-      <w:proofErr w:type="spellEnd"/>
-      <w:r>
-        <w:rPr>
-          <w:sz w:val="24"/>
-          <w:szCs w:val="24"/>
-        </w:rPr>
-        <w:t xml:space="preserve"> bzw. 0 bei </w:t>
-      </w:r>
-      <w:proofErr w:type="spellStart"/>
-      <w:r>
-        <w:rPr>
-          <w:i/>
-          <w:color w:val="548DD4" w:themeColor="text2" w:themeTint="99"/>
-          <w:sz w:val="24"/>
-          <w:szCs w:val="24"/>
-        </w:rPr>
-        <w:t>count</w:t>
-      </w:r>
-      <w:proofErr w:type="spellEnd"/>
-      <w:r>
-        <w:rPr>
-          <w:i/>
-          <w:color w:val="548DD4" w:themeColor="text2" w:themeTint="99"/>
-          <w:sz w:val="24"/>
-          <w:szCs w:val="24"/>
-        </w:rPr>
-        <w:t xml:space="preserve"> down</w:t>
+        <w:t>count down</w:t>
       </w:r>
       <w:r>
         <w:rPr>
@@ -3294,10 +1785,10 @@
                     </pic:cNvPicPr>
                   </pic:nvPicPr>
                   <pic:blipFill>
-                    <a:blip r:embed="rId14">
+                    <a:blip r:embed="rId15">
                       <a:extLst>
                         <a:ext uri="{28A0092B-C50C-407E-A947-70E740481C1C}">
-                          <a14:useLocalDpi xmlns="" xmlns:wpc="http://schemas.microsoft.com/office/word/2010/wordprocessingCanvas" xmlns:mc="http://schemas.openxmlformats.org/markup-compatibility/2006" xmlns:o="urn:schemas-microsoft-com:office:office" xmlns:v="urn:schemas-microsoft-com:vml" xmlns:wp14="http://schemas.microsoft.com/office/word/2010/wordprocessingDrawing" xmlns:w10="urn:schemas-microsoft-com:office:word" xmlns:w="http://schemas.openxmlformats.org/wordprocessingml/2006/main" xmlns:w14="http://schemas.microsoft.com/office/word/2010/wordml" xmlns:wpg="http://schemas.microsoft.com/office/word/2010/wordprocessingGroup" xmlns:wpi="http://schemas.microsoft.com/office/word/2010/wordprocessingInk" xmlns:wps="http://schemas.microsoft.com/office/word/2010/wordprocessingShape" xmlns:a14="http://schemas.microsoft.com/office/drawing/2010/main" val="0"/>
+                          <a14:useLocalDpi xmlns:a14="http://schemas.microsoft.com/office/drawing/2010/main" val="0"/>
                         </a:ext>
                       </a:extLst>
                     </a:blip>
@@ -3341,23 +1832,7 @@
           <w:sz w:val="24"/>
           <w:szCs w:val="24"/>
         </w:rPr>
-        <w:t xml:space="preserve">Zuweisung Modellfoto: Dieses Feature steht nur für 24-er Sender zur Verfügung. Bei Definition Modellfoto im </w:t>
-      </w:r>
-      <w:proofErr w:type="spellStart"/>
-      <w:r>
-        <w:rPr>
-          <w:sz w:val="24"/>
-          <w:szCs w:val="24"/>
-        </w:rPr>
-        <w:t>Datafile</w:t>
-      </w:r>
-      <w:proofErr w:type="spellEnd"/>
-      <w:r>
-        <w:rPr>
-          <w:sz w:val="24"/>
-          <w:szCs w:val="24"/>
-        </w:rPr>
-        <w:t xml:space="preserve">,  wechselt Die Parameterauswahl auf Auswahl des Modellfotos.  Weitere Beschreibung zu diesem Feature erfolgt im Kapitel </w:t>
+        <w:t xml:space="preserve">Zuweisung Modellfoto: Dieses Feature steht nur für 24-er Sender zur Verfügung. Bei Definition Modellfoto im Datafile,  wechselt Die Parameterauswahl auf Auswahl des Modellfotos.  Weitere Beschreibung zu diesem Feature erfolgt im Kapitel </w:t>
       </w:r>
       <w:r>
         <w:rPr>
@@ -3366,19 +1841,8 @@
           <w:sz w:val="24"/>
           <w:szCs w:val="24"/>
         </w:rPr>
-        <w:t xml:space="preserve">Aufbau </w:t>
-      </w:r>
-      <w:proofErr w:type="spellStart"/>
-      <w:r>
-        <w:rPr>
-          <w:i/>
-          <w:color w:val="548DD4" w:themeColor="text2" w:themeTint="99"/>
-          <w:sz w:val="24"/>
-          <w:szCs w:val="24"/>
-        </w:rPr>
-        <w:t>Datafile</w:t>
-      </w:r>
-      <w:proofErr w:type="spellEnd"/>
+        <w:t>Aufbau Datafile</w:t>
+      </w:r>
     </w:p>
     <w:p>
       <w:pPr>
@@ -3413,10 +1877,10 @@
                     </pic:cNvPicPr>
                   </pic:nvPicPr>
                   <pic:blipFill>
-                    <a:blip r:embed="rId15">
+                    <a:blip r:embed="rId16">
                       <a:extLst>
                         <a:ext uri="{28A0092B-C50C-407E-A947-70E740481C1C}">
-                          <a14:useLocalDpi xmlns="" xmlns:wpc="http://schemas.microsoft.com/office/word/2010/wordprocessingCanvas" xmlns:mc="http://schemas.openxmlformats.org/markup-compatibility/2006" xmlns:o="urn:schemas-microsoft-com:office:office" xmlns:v="urn:schemas-microsoft-com:vml" xmlns:wp14="http://schemas.microsoft.com/office/word/2010/wordprocessingDrawing" xmlns:w10="urn:schemas-microsoft-com:office:word" xmlns:w="http://schemas.openxmlformats.org/wordprocessingml/2006/main" xmlns:w14="http://schemas.microsoft.com/office/word/2010/wordml" xmlns:wpg="http://schemas.microsoft.com/office/word/2010/wordprocessingGroup" xmlns:wpi="http://schemas.microsoft.com/office/word/2010/wordprocessingInk" xmlns:wps="http://schemas.microsoft.com/office/word/2010/wordprocessingShape" xmlns:a14="http://schemas.microsoft.com/office/drawing/2010/main" val="0"/>
+                          <a14:useLocalDpi xmlns:a14="http://schemas.microsoft.com/office/drawing/2010/main" val="0"/>
                         </a:ext>
                       </a:extLst>
                     </a:blip>
@@ -3448,6 +1912,17 @@
     <w:p>
       <w:pPr>
         <w:pStyle w:val="Listenabsatz"/>
+        <w:rPr>
+          <w:sz w:val="20"/>
+          <w:szCs w:val="20"/>
+        </w:rPr>
+      </w:pPr>
+      <w:bookmarkStart w:id="0" w:name="_GoBack"/>
+      <w:bookmarkEnd w:id="0"/>
+    </w:p>
+    <w:p>
+      <w:pPr>
+        <w:pStyle w:val="Listenabsatz"/>
         <w:numPr>
           <w:ilvl w:val="0"/>
           <w:numId w:val="8"/>
@@ -3463,51 +1938,40 @@
           <w:sz w:val="28"/>
           <w:szCs w:val="28"/>
         </w:rPr>
-        <w:t xml:space="preserve">Workaround für 14-er und 16 –er Sender bei Wechsel von Konfiguration auf </w:t>
-      </w:r>
-      <w:proofErr w:type="spellStart"/>
-      <w:r>
-        <w:rPr>
-          <w:b/>
+        <w:t>Prüfung der Telemetriehauptseiten:</w:t>
+      </w:r>
+    </w:p>
+    <w:p>
+      <w:pPr>
+        <w:pStyle w:val="Listenabsatz"/>
+        <w:rPr>
+          <w:sz w:val="24"/>
+          <w:szCs w:val="24"/>
+        </w:rPr>
+      </w:pPr>
+      <w:r>
+        <w:rPr>
+          <w:sz w:val="24"/>
+          <w:szCs w:val="24"/>
+        </w:rPr>
+        <w:t xml:space="preserve">Wurden alle Sensoren, Timer und Modellfotos gebunden, erfolgt die Prüfung der Telemetrieseiten.  </w:t>
+      </w:r>
+    </w:p>
+    <w:p>
+      <w:pPr>
+        <w:pStyle w:val="Listenabsatz"/>
+        <w:rPr>
           <w:sz w:val="28"/>
           <w:szCs w:val="28"/>
         </w:rPr>
-        <w:t>Telemetrieanzeige</w:t>
-      </w:r>
-      <w:proofErr w:type="spellEnd"/>
-    </w:p>
-    <w:p>
-      <w:pPr>
-        <w:pStyle w:val="Listenabsatz"/>
-        <w:rPr>
-          <w:sz w:val="24"/>
-          <w:szCs w:val="24"/>
-        </w:rPr>
-      </w:pPr>
-      <w:r>
-        <w:rPr>
-          <w:sz w:val="24"/>
-          <w:szCs w:val="24"/>
-        </w:rPr>
-        <w:t xml:space="preserve">Bedingt durch Speicherlimits bei den 14-er und 16-er Sendern ist ein Wechsel von Konfiguration auf Anzeige der </w:t>
-      </w:r>
-      <w:proofErr w:type="spellStart"/>
-      <w:r>
-        <w:rPr>
-          <w:sz w:val="24"/>
-          <w:szCs w:val="24"/>
-        </w:rPr>
-        <w:t>Telemetrieseiten</w:t>
-      </w:r>
-      <w:proofErr w:type="spellEnd"/>
-      <w:r>
-        <w:rPr>
-          <w:sz w:val="24"/>
-          <w:szCs w:val="24"/>
-        </w:rPr>
-        <w:t xml:space="preserve"> nur über Sender Aus/Ein bzw. Funktion </w:t>
-      </w:r>
-      <w:proofErr w:type="spellStart"/>
+      </w:pPr>
+      <w:r>
+        <w:rPr>
+          <w:sz w:val="24"/>
+          <w:szCs w:val="24"/>
+        </w:rPr>
+        <w:t xml:space="preserve">Bei allen Rahmen mit fehlender Zuweisung von Sensoren, Timern bzw. Fotos wird der Wert </w:t>
+      </w:r>
       <w:r>
         <w:rPr>
           <w:i/>
@@ -3515,283 +1979,6 @@
           <w:sz w:val="24"/>
           <w:szCs w:val="24"/>
         </w:rPr>
-        <w:t>App</w:t>
-      </w:r>
-      <w:proofErr w:type="spellEnd"/>
-      <w:r>
-        <w:rPr>
-          <w:i/>
-          <w:color w:val="548DD4" w:themeColor="text2" w:themeTint="99"/>
-          <w:sz w:val="24"/>
-          <w:szCs w:val="24"/>
-        </w:rPr>
-        <w:t xml:space="preserve"> Refresh</w:t>
-      </w:r>
-      <w:r>
-        <w:rPr>
-          <w:sz w:val="24"/>
-          <w:szCs w:val="24"/>
-        </w:rPr>
-        <w:t xml:space="preserve"> unter </w:t>
-      </w:r>
-      <w:r>
-        <w:rPr>
-          <w:i/>
-          <w:color w:val="548DD4" w:themeColor="text2" w:themeTint="99"/>
-          <w:sz w:val="24"/>
-          <w:szCs w:val="24"/>
-        </w:rPr>
-        <w:t>Hauptmenü/Zusatzfunktionen/Benutzerapplikationen Key2</w:t>
-      </w:r>
-      <w:r>
-        <w:rPr>
-          <w:sz w:val="24"/>
-          <w:szCs w:val="24"/>
-        </w:rPr>
-        <w:t xml:space="preserve"> möglich. Nach Refresh bzw. Sender Aus/Ein sind die </w:t>
-      </w:r>
-      <w:proofErr w:type="spellStart"/>
-      <w:r>
-        <w:rPr>
-          <w:sz w:val="24"/>
-          <w:szCs w:val="24"/>
-        </w:rPr>
-        <w:t>Telemetrieseiten</w:t>
-      </w:r>
-      <w:proofErr w:type="spellEnd"/>
-      <w:r>
-        <w:rPr>
-          <w:sz w:val="24"/>
-          <w:szCs w:val="24"/>
-        </w:rPr>
-        <w:t xml:space="preserve"> aktiv.</w:t>
-      </w:r>
-    </w:p>
-    <w:p>
-      <w:pPr>
-        <w:pStyle w:val="Listenabsatz"/>
-        <w:rPr>
-          <w:sz w:val="24"/>
-          <w:szCs w:val="24"/>
-        </w:rPr>
-      </w:pPr>
-      <w:r>
-        <w:rPr>
-          <w:noProof/>
-          <w:sz w:val="24"/>
-          <w:szCs w:val="24"/>
-          <w:lang w:eastAsia="de-DE"/>
-        </w:rPr>
-        <w:lastRenderedPageBreak/>
-        <w:drawing>
-          <wp:inline distT="0" distB="0" distL="0" distR="0">
-            <wp:extent cx="2803525" cy="2183765"/>
-            <wp:effectExtent l="0" t="0" r="0" b="0"/>
-            <wp:docPr id="22" name="Grafik 22"/>
-            <wp:cNvGraphicFramePr>
-              <a:graphicFrameLocks xmlns:a="http://schemas.openxmlformats.org/drawingml/2006/main" noChangeAspect="1"/>
-            </wp:cNvGraphicFramePr>
-            <a:graphic xmlns:a="http://schemas.openxmlformats.org/drawingml/2006/main">
-              <a:graphicData uri="http://schemas.openxmlformats.org/drawingml/2006/picture">
-                <pic:pic xmlns:pic="http://schemas.openxmlformats.org/drawingml/2006/picture">
-                  <pic:nvPicPr>
-                    <pic:cNvPr id="0" name="Picture 6"/>
-                    <pic:cNvPicPr>
-                      <a:picLocks noChangeAspect="1" noChangeArrowheads="1"/>
-                    </pic:cNvPicPr>
-                  </pic:nvPicPr>
-                  <pic:blipFill>
-                    <a:blip r:embed="rId16">
-                      <a:extLst>
-                        <a:ext uri="{28A0092B-C50C-407E-A947-70E740481C1C}">
-                          <a14:useLocalDpi xmlns="" xmlns:wpc="http://schemas.microsoft.com/office/word/2010/wordprocessingCanvas" xmlns:mc="http://schemas.openxmlformats.org/markup-compatibility/2006" xmlns:o="urn:schemas-microsoft-com:office:office" xmlns:v="urn:schemas-microsoft-com:vml" xmlns:wp14="http://schemas.microsoft.com/office/word/2010/wordprocessingDrawing" xmlns:w10="urn:schemas-microsoft-com:office:word" xmlns:w="http://schemas.openxmlformats.org/wordprocessingml/2006/main" xmlns:w14="http://schemas.microsoft.com/office/word/2010/wordml" xmlns:wpg="http://schemas.microsoft.com/office/word/2010/wordprocessingGroup" xmlns:wpi="http://schemas.microsoft.com/office/word/2010/wordprocessingInk" xmlns:wps="http://schemas.microsoft.com/office/word/2010/wordprocessingShape" xmlns:a14="http://schemas.microsoft.com/office/drawing/2010/main" val="0"/>
-                        </a:ext>
-                      </a:extLst>
-                    </a:blip>
-                    <a:srcRect/>
-                    <a:stretch>
-                      <a:fillRect/>
-                    </a:stretch>
-                  </pic:blipFill>
-                  <pic:spPr bwMode="auto">
-                    <a:xfrm>
-                      <a:off x="0" y="0"/>
-                      <a:ext cx="2803525" cy="2183765"/>
-                    </a:xfrm>
-                    <a:prstGeom prst="rect">
-                      <a:avLst/>
-                    </a:prstGeom>
-                    <a:noFill/>
-                    <a:ln>
-                      <a:noFill/>
-                    </a:ln>
-                  </pic:spPr>
-                </pic:pic>
-              </a:graphicData>
-            </a:graphic>
-          </wp:inline>
-        </w:drawing>
-      </w:r>
-    </w:p>
-    <w:p>
-      <w:pPr>
-        <w:pStyle w:val="Listenabsatz"/>
-        <w:rPr>
-          <w:sz w:val="24"/>
-          <w:szCs w:val="24"/>
-        </w:rPr>
-      </w:pPr>
-      <w:r>
-        <w:rPr>
-          <w:sz w:val="24"/>
-          <w:szCs w:val="24"/>
-        </w:rPr>
-        <w:t>Für 24 –er Sender sind diese Schritte nicht erforderlich.</w:t>
-      </w:r>
-    </w:p>
-    <w:p>
-      <w:pPr>
-        <w:pStyle w:val="Listenabsatz"/>
-        <w:rPr>
-          <w:sz w:val="20"/>
-          <w:szCs w:val="20"/>
-        </w:rPr>
-      </w:pPr>
-    </w:p>
-    <w:p>
-      <w:pPr>
-        <w:pStyle w:val="Listenabsatz"/>
-        <w:rPr>
-          <w:sz w:val="20"/>
-          <w:szCs w:val="20"/>
-        </w:rPr>
-      </w:pPr>
-    </w:p>
-    <w:p>
-      <w:pPr>
-        <w:pStyle w:val="Listenabsatz"/>
-        <w:numPr>
-          <w:ilvl w:val="0"/>
-          <w:numId w:val="8"/>
-        </w:numPr>
-        <w:rPr>
-          <w:sz w:val="28"/>
-          <w:szCs w:val="28"/>
-        </w:rPr>
-      </w:pPr>
-      <w:r>
-        <w:rPr>
-          <w:b/>
-          <w:sz w:val="28"/>
-          <w:szCs w:val="28"/>
-        </w:rPr>
-        <w:t xml:space="preserve">Prüfung der </w:t>
-      </w:r>
-      <w:proofErr w:type="spellStart"/>
-      <w:r>
-        <w:rPr>
-          <w:b/>
-          <w:sz w:val="28"/>
-          <w:szCs w:val="28"/>
-        </w:rPr>
-        <w:t>Telemetriehauptseiten</w:t>
-      </w:r>
-      <w:proofErr w:type="spellEnd"/>
-      <w:r>
-        <w:rPr>
-          <w:b/>
-          <w:sz w:val="28"/>
-          <w:szCs w:val="28"/>
-        </w:rPr>
-        <w:t>:</w:t>
-      </w:r>
-    </w:p>
-    <w:p>
-      <w:pPr>
-        <w:pStyle w:val="Listenabsatz"/>
-        <w:rPr>
-          <w:sz w:val="24"/>
-          <w:szCs w:val="24"/>
-        </w:rPr>
-      </w:pPr>
-      <w:r>
-        <w:rPr>
-          <w:sz w:val="24"/>
-          <w:szCs w:val="24"/>
-        </w:rPr>
-        <w:t xml:space="preserve">Wurden alle Sensoren, </w:t>
-      </w:r>
-      <w:proofErr w:type="spellStart"/>
-      <w:r>
-        <w:rPr>
-          <w:sz w:val="24"/>
-          <w:szCs w:val="24"/>
-        </w:rPr>
-        <w:t>Timer</w:t>
-      </w:r>
-      <w:proofErr w:type="spellEnd"/>
-      <w:r>
-        <w:rPr>
-          <w:sz w:val="24"/>
-          <w:szCs w:val="24"/>
-        </w:rPr>
-        <w:t xml:space="preserve"> und Modellfotos gebunden, erfolgt die Prüfung der </w:t>
-      </w:r>
-      <w:proofErr w:type="spellStart"/>
-      <w:r>
-        <w:rPr>
-          <w:sz w:val="24"/>
-          <w:szCs w:val="24"/>
-        </w:rPr>
-        <w:t>Telemetrieseiten</w:t>
-      </w:r>
-      <w:proofErr w:type="spellEnd"/>
-      <w:r>
-        <w:rPr>
-          <w:sz w:val="24"/>
-          <w:szCs w:val="24"/>
-        </w:rPr>
-        <w:t xml:space="preserve">.  </w:t>
-      </w:r>
-    </w:p>
-    <w:p>
-      <w:pPr>
-        <w:pStyle w:val="Listenabsatz"/>
-        <w:rPr>
-          <w:sz w:val="28"/>
-          <w:szCs w:val="28"/>
-        </w:rPr>
-      </w:pPr>
-      <w:r>
-        <w:rPr>
-          <w:sz w:val="24"/>
-          <w:szCs w:val="24"/>
-        </w:rPr>
-        <w:t xml:space="preserve">Bei allen Rahmen mit fehlender Zuweisung von Sensoren, </w:t>
-      </w:r>
-      <w:proofErr w:type="spellStart"/>
-      <w:r>
-        <w:rPr>
-          <w:sz w:val="24"/>
-          <w:szCs w:val="24"/>
-        </w:rPr>
-        <w:t>Timern</w:t>
-      </w:r>
-      <w:proofErr w:type="spellEnd"/>
-      <w:r>
-        <w:rPr>
-          <w:sz w:val="24"/>
-          <w:szCs w:val="24"/>
-        </w:rPr>
-        <w:t xml:space="preserve"> bzw. Fotos wird der Wert </w:t>
-      </w:r>
-      <w:r>
-        <w:rPr>
-          <w:i/>
-          <w:color w:val="548DD4" w:themeColor="text2" w:themeTint="99"/>
-          <w:sz w:val="24"/>
-          <w:szCs w:val="24"/>
-        </w:rPr>
         <w:t>---</w:t>
       </w:r>
       <w:r>
@@ -3799,71 +1986,7 @@
           <w:sz w:val="24"/>
           <w:szCs w:val="24"/>
         </w:rPr>
-        <w:t xml:space="preserve"> angezeigt. Diese Rahmen sind in der Konfiguration noch entsprechend Typs zu binden.  Fehlt die Bindung der  </w:t>
-      </w:r>
-      <w:proofErr w:type="spellStart"/>
-      <w:r>
-        <w:rPr>
-          <w:sz w:val="24"/>
-          <w:szCs w:val="24"/>
-        </w:rPr>
-        <w:t>Kapazitäts</w:t>
-      </w:r>
-      <w:proofErr w:type="spellEnd"/>
-      <w:r>
-        <w:rPr>
-          <w:sz w:val="24"/>
-          <w:szCs w:val="24"/>
-        </w:rPr>
-        <w:t xml:space="preserve"> und </w:t>
-      </w:r>
-      <w:proofErr w:type="spellStart"/>
-      <w:r>
-        <w:rPr>
-          <w:sz w:val="24"/>
-          <w:szCs w:val="24"/>
-        </w:rPr>
-        <w:t>Spannungs</w:t>
-      </w:r>
-      <w:proofErr w:type="spellEnd"/>
-      <w:r>
-        <w:rPr>
-          <w:sz w:val="24"/>
-          <w:szCs w:val="24"/>
-        </w:rPr>
-        <w:t xml:space="preserve"> – Rahmen,  wird das Akkusymbol bei </w:t>
-      </w:r>
-      <w:proofErr w:type="spellStart"/>
-      <w:r>
-        <w:rPr>
-          <w:sz w:val="24"/>
-          <w:szCs w:val="24"/>
-        </w:rPr>
-        <w:t>Elektro</w:t>
-      </w:r>
-      <w:proofErr w:type="spellEnd"/>
-      <w:r>
-        <w:rPr>
-          <w:sz w:val="24"/>
-          <w:szCs w:val="24"/>
-        </w:rPr>
-        <w:t xml:space="preserve"> sowie die </w:t>
-      </w:r>
-      <w:proofErr w:type="spellStart"/>
-      <w:r>
-        <w:rPr>
-          <w:sz w:val="24"/>
-          <w:szCs w:val="24"/>
-        </w:rPr>
-        <w:t>Füllstandsanzeige</w:t>
-      </w:r>
-      <w:proofErr w:type="spellEnd"/>
-      <w:r>
-        <w:rPr>
-          <w:sz w:val="24"/>
-          <w:szCs w:val="24"/>
-        </w:rPr>
-        <w:t xml:space="preserve"> bei Typ Verbrenner nicht angezeigt.</w:t>
+        <w:t xml:space="preserve"> angezeigt. Diese Rahmen sind in der Konfiguration noch entsprechend Typs zu binden.  Fehlt die Bindung der  Kapazitäts und Spannungs – Rahmen,  wird das Akkusymbol bei Elektro sowie die Füllstandsanzeige bei Typ Verbrenner nicht angezeigt.</w:t>
       </w:r>
     </w:p>
     <w:p>
@@ -3881,6 +2004,7 @@
           <w:szCs w:val="28"/>
           <w:lang w:eastAsia="de-DE"/>
         </w:rPr>
+        <w:lastRenderedPageBreak/>
         <w:drawing>
           <wp:inline distT="0" distB="0" distL="0" distR="0">
             <wp:extent cx="5592445" cy="2085975"/>
@@ -3902,7 +2026,7 @@
                     <a:blip r:embed="rId17">
                       <a:extLst>
                         <a:ext uri="{28A0092B-C50C-407E-A947-70E740481C1C}">
-                          <a14:useLocalDpi xmlns="" xmlns:wpc="http://schemas.microsoft.com/office/word/2010/wordprocessingCanvas" xmlns:mc="http://schemas.openxmlformats.org/markup-compatibility/2006" xmlns:o="urn:schemas-microsoft-com:office:office" xmlns:v="urn:schemas-microsoft-com:vml" xmlns:wp14="http://schemas.microsoft.com/office/word/2010/wordprocessingDrawing" xmlns:w10="urn:schemas-microsoft-com:office:word" xmlns:w="http://schemas.openxmlformats.org/wordprocessingml/2006/main" xmlns:w14="http://schemas.microsoft.com/office/word/2010/wordml" xmlns:wpg="http://schemas.microsoft.com/office/word/2010/wordprocessingGroup" xmlns:wpi="http://schemas.microsoft.com/office/word/2010/wordprocessingInk" xmlns:wps="http://schemas.microsoft.com/office/word/2010/wordprocessingShape" xmlns:a14="http://schemas.microsoft.com/office/drawing/2010/main" val="0"/>
+                          <a14:useLocalDpi xmlns:a14="http://schemas.microsoft.com/office/drawing/2010/main" val="0"/>
                         </a:ext>
                       </a:extLst>
                     </a:blip>
@@ -4102,25 +2226,7 @@
           <w:sz w:val="28"/>
           <w:szCs w:val="28"/>
         </w:rPr>
-        <w:t xml:space="preserve">Aufbau </w:t>
-      </w:r>
-      <w:proofErr w:type="spellStart"/>
-      <w:r>
-        <w:rPr>
-          <w:b/>
-          <w:sz w:val="28"/>
-          <w:szCs w:val="28"/>
-        </w:rPr>
-        <w:t>Datafile</w:t>
-      </w:r>
-      <w:proofErr w:type="spellEnd"/>
-      <w:r>
-        <w:rPr>
-          <w:b/>
-          <w:sz w:val="28"/>
-          <w:szCs w:val="28"/>
-        </w:rPr>
-        <w:t>:</w:t>
+        <w:t>Aufbau Datafile:</w:t>
       </w:r>
     </w:p>
     <w:p>
@@ -4199,7 +2305,7 @@
                     <a:blip r:embed="rId18">
                       <a:extLst>
                         <a:ext uri="{28A0092B-C50C-407E-A947-70E740481C1C}">
-                          <a14:useLocalDpi xmlns="" xmlns:wpc="http://schemas.microsoft.com/office/word/2010/wordprocessingCanvas" xmlns:mc="http://schemas.openxmlformats.org/markup-compatibility/2006" xmlns:o="urn:schemas-microsoft-com:office:office" xmlns:v="urn:schemas-microsoft-com:vml" xmlns:wp14="http://schemas.microsoft.com/office/word/2010/wordprocessingDrawing" xmlns:w10="urn:schemas-microsoft-com:office:word" xmlns:w="http://schemas.openxmlformats.org/wordprocessingml/2006/main" xmlns:w14="http://schemas.microsoft.com/office/word/2010/wordml" xmlns:wpg="http://schemas.microsoft.com/office/word/2010/wordprocessingGroup" xmlns:wpi="http://schemas.microsoft.com/office/word/2010/wordprocessingInk" xmlns:wps="http://schemas.microsoft.com/office/word/2010/wordprocessingShape" xmlns:a14="http://schemas.microsoft.com/office/drawing/2010/main" val="0"/>
+                          <a14:useLocalDpi xmlns:a14="http://schemas.microsoft.com/office/drawing/2010/main" val="0"/>
                         </a:ext>
                       </a:extLst>
                     </a:blip>
@@ -4403,7 +2509,7 @@
                     <a:blip r:embed="rId20">
                       <a:extLst>
                         <a:ext uri="{28A0092B-C50C-407E-A947-70E740481C1C}">
-                          <a14:useLocalDpi xmlns="" xmlns:wpc="http://schemas.microsoft.com/office/word/2010/wordprocessingCanvas" xmlns:mc="http://schemas.openxmlformats.org/markup-compatibility/2006" xmlns:o="urn:schemas-microsoft-com:office:office" xmlns:v="urn:schemas-microsoft-com:vml" xmlns:wp14="http://schemas.microsoft.com/office/word/2010/wordprocessingDrawing" xmlns:w10="urn:schemas-microsoft-com:office:word" xmlns:w="http://schemas.openxmlformats.org/wordprocessingml/2006/main" xmlns:w14="http://schemas.microsoft.com/office/word/2010/wordml" xmlns:wpg="http://schemas.microsoft.com/office/word/2010/wordprocessingGroup" xmlns:wpi="http://schemas.microsoft.com/office/word/2010/wordprocessingInk" xmlns:wps="http://schemas.microsoft.com/office/word/2010/wordprocessingShape" xmlns:a14="http://schemas.microsoft.com/office/drawing/2010/main" val="0"/>
+                          <a14:useLocalDpi xmlns:a14="http://schemas.microsoft.com/office/drawing/2010/main" val="0"/>
                         </a:ext>
                       </a:extLst>
                     </a:blip>
@@ -4645,7 +2751,7 @@
                     <a:blip r:embed="rId22">
                       <a:extLst>
                         <a:ext uri="{28A0092B-C50C-407E-A947-70E740481C1C}">
-                          <a14:useLocalDpi xmlns="" xmlns:wpc="http://schemas.microsoft.com/office/word/2010/wordprocessingCanvas" xmlns:mc="http://schemas.openxmlformats.org/markup-compatibility/2006" xmlns:o="urn:schemas-microsoft-com:office:office" xmlns:v="urn:schemas-microsoft-com:vml" xmlns:wp14="http://schemas.microsoft.com/office/word/2010/wordprocessingDrawing" xmlns:w10="urn:schemas-microsoft-com:office:word" xmlns:w="http://schemas.openxmlformats.org/wordprocessingml/2006/main" xmlns:w14="http://schemas.microsoft.com/office/word/2010/wordml" xmlns:wpg="http://schemas.microsoft.com/office/word/2010/wordprocessingGroup" xmlns:wpi="http://schemas.microsoft.com/office/word/2010/wordprocessingInk" xmlns:wps="http://schemas.microsoft.com/office/word/2010/wordprocessingShape" xmlns:a14="http://schemas.microsoft.com/office/drawing/2010/main" val="0"/>
+                          <a14:useLocalDpi xmlns:a14="http://schemas.microsoft.com/office/drawing/2010/main" val="0"/>
                         </a:ext>
                       </a:extLst>
                     </a:blip>
@@ -4687,16 +2793,7 @@
           <w:sz w:val="20"/>
           <w:szCs w:val="20"/>
         </w:rPr>
-        <w:t>[3,"Höhe","m",0,0,0,0,0,0,</w:t>
-      </w:r>
-      <w:bookmarkStart w:id="0" w:name="_GoBack"/>
-      <w:bookmarkEnd w:id="0"/>
-      <w:r>
-        <w:rPr>
-          <w:sz w:val="20"/>
-          <w:szCs w:val="20"/>
-        </w:rPr>
-        <w:t>0,0,0],</w:t>
+        <w:t>[3,"Höhe","m",0,0,0,0,0,0,0,0,0],</w:t>
       </w:r>
     </w:p>
     <w:p>
@@ -4807,43 +2904,7 @@
           <w:sz w:val="20"/>
           <w:szCs w:val="20"/>
         </w:rPr>
-        <w:t xml:space="preserve">Jedem Frame  ist in der </w:t>
-      </w:r>
-      <w:proofErr w:type="spellStart"/>
-      <w:r>
-        <w:rPr>
-          <w:color w:val="FF0000"/>
-          <w:sz w:val="20"/>
-          <w:szCs w:val="20"/>
-        </w:rPr>
-        <w:t>scrlib</w:t>
-      </w:r>
-      <w:proofErr w:type="spellEnd"/>
-      <w:r>
-        <w:rPr>
-          <w:color w:val="FF0000"/>
-          <w:sz w:val="20"/>
-          <w:szCs w:val="20"/>
-        </w:rPr>
-        <w:t xml:space="preserve"> </w:t>
-      </w:r>
-      <w:proofErr w:type="spellStart"/>
-      <w:r>
-        <w:rPr>
-          <w:color w:val="FF0000"/>
-          <w:sz w:val="20"/>
-          <w:szCs w:val="20"/>
-        </w:rPr>
-        <w:t>config</w:t>
-      </w:r>
-      <w:proofErr w:type="spellEnd"/>
-      <w:r>
-        <w:rPr>
-          <w:color w:val="FF0000"/>
-          <w:sz w:val="20"/>
-          <w:szCs w:val="20"/>
-        </w:rPr>
-        <w:t xml:space="preserve"> ein Sensorparameter zuzuordnen!!!</w:t>
+        <w:t>Jedem Frame  ist in der scrlib config ein Sensorparameter zuzuordnen!!!</w:t>
       </w:r>
     </w:p>
     <w:p>
@@ -4865,6 +2926,7 @@
           <w:szCs w:val="20"/>
           <w:lang w:eastAsia="de-DE"/>
         </w:rPr>
+        <w:lastRenderedPageBreak/>
         <w:drawing>
           <wp:inline distT="0" distB="0" distL="0" distR="0">
             <wp:extent cx="5728335" cy="2221865"/>
@@ -4956,25 +3018,7 @@
           <w:szCs w:val="20"/>
           <w:lang w:val="fr-FR"/>
         </w:rPr>
-        <w:t>[5,"Bat1","</w:t>
-      </w:r>
-      <w:proofErr w:type="spellStart"/>
-      <w:r>
-        <w:rPr>
-          <w:sz w:val="20"/>
-          <w:szCs w:val="20"/>
-          <w:lang w:val="fr-FR"/>
-        </w:rPr>
-        <w:t>mAh</w:t>
-      </w:r>
-      <w:proofErr w:type="spellEnd"/>
-      <w:r>
-        <w:rPr>
-          <w:sz w:val="20"/>
-          <w:szCs w:val="20"/>
-          <w:lang w:val="fr-FR"/>
-        </w:rPr>
-        <w:t>",0,0,0,0,0,0,1,1,0,2,""],</w:t>
+        <w:t>[5,"Bat1","mAh",0,0,0,0,0,0,1,1,0,2,""],</w:t>
       </w:r>
     </w:p>
     <w:p>
@@ -5182,7 +3226,7 @@
 </file>
 
 <file path=word/numbering.xml><?xml version="1.0" encoding="utf-8"?>
-<w:numbering xmlns:ve="http://schemas.openxmlformats.org/markup-compatibility/2006" xmlns:o="urn:schemas-microsoft-com:office:office" xmlns:r="http://schemas.openxmlformats.org/officeDocument/2006/relationships" xmlns:m="http://schemas.openxmlformats.org/officeDocument/2006/math" xmlns:v="urn:schemas-microsoft-com:vml" xmlns:wp="http://schemas.openxmlformats.org/drawingml/2006/wordprocessingDrawing" xmlns:w10="urn:schemas-microsoft-com:office:word" xmlns:w="http://schemas.openxmlformats.org/wordprocessingml/2006/main" xmlns:wne="http://schemas.microsoft.com/office/word/2006/wordml">
+<w:numbering xmlns:wpc="http://schemas.microsoft.com/office/word/2010/wordprocessingCanvas" xmlns:mc="http://schemas.openxmlformats.org/markup-compatibility/2006" xmlns:o="urn:schemas-microsoft-com:office:office" xmlns:r="http://schemas.openxmlformats.org/officeDocument/2006/relationships" xmlns:m="http://schemas.openxmlformats.org/officeDocument/2006/math" xmlns:v="urn:schemas-microsoft-com:vml" xmlns:wp14="http://schemas.microsoft.com/office/word/2010/wordprocessingDrawing" xmlns:wp="http://schemas.openxmlformats.org/drawingml/2006/wordprocessingDrawing" xmlns:w10="urn:schemas-microsoft-com:office:word" xmlns:w="http://schemas.openxmlformats.org/wordprocessingml/2006/main" xmlns:w14="http://schemas.microsoft.com/office/word/2010/wordml" xmlns:wpg="http://schemas.microsoft.com/office/word/2010/wordprocessingGroup" xmlns:wpi="http://schemas.microsoft.com/office/word/2010/wordprocessingInk" xmlns:wne="http://schemas.microsoft.com/office/word/2006/wordml" xmlns:wps="http://schemas.microsoft.com/office/word/2010/wordprocessingShape" mc:Ignorable="w14 wp14">
   <w:abstractNum w:abstractNumId="0">
     <w:nsid w:val="12947B31"/>
     <w:multiLevelType w:val="hybridMultilevel"/>
@@ -5945,7 +3989,7 @@
 </file>
 
 <file path=word/styles.xml><?xml version="1.0" encoding="utf-8"?>
-<w:styles xmlns:r="http://schemas.openxmlformats.org/officeDocument/2006/relationships" xmlns:w="http://schemas.openxmlformats.org/wordprocessingml/2006/main">
+<w:styles xmlns:mc="http://schemas.openxmlformats.org/markup-compatibility/2006" xmlns:r="http://schemas.openxmlformats.org/officeDocument/2006/relationships" xmlns:w="http://schemas.openxmlformats.org/wordprocessingml/2006/main" xmlns:w14="http://schemas.microsoft.com/office/word/2010/wordml" mc:Ignorable="w14">
   <w:docDefaults>
     <w:rPrDefault>
       <w:rPr>
@@ -6103,7 +4147,6 @@
   <w:style w:type="paragraph" w:default="1" w:styleId="Standard">
     <w:name w:val="Normal"/>
     <w:qFormat/>
-    <w:rsid w:val="001B496E"/>
   </w:style>
   <w:style w:type="character" w:default="1" w:styleId="Absatz-Standardschriftart">
     <w:name w:val="Default Paragraph Font"/>
@@ -6116,7 +4159,6 @@
     <w:uiPriority w:val="99"/>
     <w:semiHidden/>
     <w:unhideWhenUsed/>
-    <w:qFormat/>
     <w:tblPr>
       <w:tblInd w:w="0" w:type="dxa"/>
       <w:tblCellMar>
@@ -6138,7 +4180,6 @@
     <w:basedOn w:val="Absatz-Standardschriftart"/>
     <w:uiPriority w:val="99"/>
     <w:unhideWhenUsed/>
-    <w:rsid w:val="001B496E"/>
     <w:rPr>
       <w:color w:val="0000FF" w:themeColor="hyperlink"/>
       <w:u w:val="single"/>
@@ -6149,7 +4190,6 @@
     <w:basedOn w:val="Standard"/>
     <w:uiPriority w:val="34"/>
     <w:qFormat/>
-    <w:rsid w:val="001B496E"/>
     <w:pPr>
       <w:ind w:left="720"/>
       <w:contextualSpacing/>
@@ -6162,7 +4202,6 @@
     <w:uiPriority w:val="99"/>
     <w:semiHidden/>
     <w:unhideWhenUsed/>
-    <w:rsid w:val="001B496E"/>
     <w:pPr>
       <w:spacing w:after="0" w:line="240" w:lineRule="auto"/>
     </w:pPr>
@@ -6178,7 +4217,6 @@
     <w:link w:val="Sprechblasentext"/>
     <w:uiPriority w:val="99"/>
     <w:semiHidden/>
-    <w:rsid w:val="001B496E"/>
     <w:rPr>
       <w:rFonts w:ascii="Tahoma" w:hAnsi="Tahoma" w:cs="Tahoma"/>
       <w:sz w:val="16"/>
@@ -6716,7 +4754,7 @@
 </file>
 
 <file path=customXml/itemProps1.xml><?xml version="1.0" encoding="utf-8"?>
-<ds:datastoreItem xmlns:ds="http://schemas.openxmlformats.org/officeDocument/2006/customXml" ds:itemID="{4A910A4D-544D-4D52-BEFE-535C0847E0BC}">
+<ds:datastoreItem xmlns:ds="http://schemas.openxmlformats.org/officeDocument/2006/customXml" ds:itemID="{91143466-20CE-457E-9F57-0F7045FC99D9}">
   <ds:schemaRefs>
     <ds:schemaRef ds:uri="http://schemas.openxmlformats.org/officeDocument/2006/bibliography"/>
   </ds:schemaRefs>

</xml_diff>